<commit_message>
Modification du dossier technique
</commit_message>
<xml_diff>
--- a/Dossier_technique.docx
+++ b/Dossier_technique.docx
@@ -4,9 +4,6 @@
   <w:body>
     <w:sdt>
       <w:sdtPr>
-        <w:rPr>
-          <w:lang w:val="fr-FR"/>
-        </w:rPr>
         <w:id w:val="-388415555"/>
         <w:docPartObj>
           <w:docPartGallery w:val="Cover Pages"/>
@@ -18,7 +15,7 @@
         <w:sdt>
           <w:sdtPr>
             <w:rPr>
-              <w:lang w:val="fr-FR"/>
+              <w:sz w:val="24"/>
             </w:rPr>
             <w:id w:val="596752214"/>
             <w:docPartObj>
@@ -26,22 +23,15 @@
               <w:docPartUnique/>
             </w:docPartObj>
           </w:sdtPr>
-          <w:sdtEndPr>
-            <w:rPr>
-              <w:sz w:val="24"/>
-            </w:rPr>
-          </w:sdtEndPr>
+          <w:sdtEndPr/>
           <w:sdtContent>
             <w:p>
               <w:pPr>
                 <w:pStyle w:val="Logo"/>
-                <w:rPr>
-                  <w:lang w:val="fr-FR"/>
-                </w:rPr>
+                <w:jc w:val="both"/>
               </w:pPr>
               <w:r>
                 <w:rPr>
-                  <w:noProof/>
                   <w:sz w:val="40"/>
                   <w:szCs w:val="40"/>
                   <w:lang w:eastAsia="fr-FR"/>
@@ -105,21 +95,216 @@
             </w:p>
             <w:p>
               <w:pPr>
-                <w:rPr>
-                  <w:lang w:val="fr-FR"/>
-                </w:rPr>
+                <w:jc w:val="both"/>
               </w:pPr>
             </w:p>
             <w:p>
               <w:pPr>
                 <w:pStyle w:val="Sansinterligne"/>
+                <w:jc w:val="both"/>
                 <w:rPr>
                   <w:lang w:val="fr-FR"/>
                 </w:rPr>
               </w:pPr>
               <w:r>
                 <w:rPr>
-                  <w:noProof/>
+                  <w:lang w:val="fr-FR" w:eastAsia="fr-FR"/>
+                </w:rPr>
+                <mc:AlternateContent>
+                  <mc:Choice Requires="wps">
+                    <w:drawing>
+                      <wp:anchor distT="0" distB="0" distL="114300" distR="114300" simplePos="0" relativeHeight="251659264" behindDoc="0" locked="0" layoutInCell="1" allowOverlap="1" wp14:anchorId="5B778963" wp14:editId="13DE7DB9">
+                        <wp:simplePos x="0" y="0"/>
+                        <wp:positionH relativeFrom="margin">
+                          <wp:align>right</wp:align>
+                        </wp:positionH>
+                        <wp:positionV relativeFrom="margin">
+                          <wp:posOffset>1393388</wp:posOffset>
+                        </wp:positionV>
+                        <wp:extent cx="5723255" cy="1463040"/>
+                        <wp:effectExtent l="0" t="0" r="10795" b="3810"/>
+                        <wp:wrapTopAndBottom/>
+                        <wp:docPr id="2" name="Zone de texte 2" descr="Zone de texte affichant le titre et le sous-titre du document"/>
+                        <wp:cNvGraphicFramePr/>
+                        <a:graphic xmlns:a="http://schemas.openxmlformats.org/drawingml/2006/main">
+                          <a:graphicData uri="http://schemas.microsoft.com/office/word/2010/wordprocessingShape">
+                            <wps:wsp>
+                              <wps:cNvSpPr txBox="1"/>
+                              <wps:spPr>
+                                <a:xfrm>
+                                  <a:off x="0" y="0"/>
+                                  <a:ext cx="5723255" cy="1463040"/>
+                                </a:xfrm>
+                                <a:prstGeom prst="rect">
+                                  <a:avLst/>
+                                </a:prstGeom>
+                                <a:noFill/>
+                                <a:ln w="6350">
+                                  <a:noFill/>
+                                </a:ln>
+                                <a:effectLst/>
+                              </wps:spPr>
+                              <wps:style>
+                                <a:lnRef idx="0">
+                                  <a:schemeClr val="accent1"/>
+                                </a:lnRef>
+                                <a:fillRef idx="0">
+                                  <a:schemeClr val="accent1"/>
+                                </a:fillRef>
+                                <a:effectRef idx="0">
+                                  <a:schemeClr val="accent1"/>
+                                </a:effectRef>
+                                <a:fontRef idx="minor">
+                                  <a:schemeClr val="dk1"/>
+                                </a:fontRef>
+                              </wps:style>
+                              <wps:txbx>
+                                <w:txbxContent>
+                                  <w:p>
+                                    <w:pPr>
+                                      <w:pStyle w:val="Titre"/>
+                                    </w:pPr>
+                                    <w:sdt>
+                                      <w:sdtPr>
+                                        <w:alias w:val="Titre"/>
+                                        <w:tag w:val=""/>
+                                        <w:id w:val="1398315692"/>
+                                        <w:dataBinding w:prefixMappings="xmlns:ns0='http://purl.org/dc/elements/1.1/' xmlns:ns1='http://schemas.openxmlformats.org/package/2006/metadata/core-properties' " w:xpath="/ns1:coreProperties[1]/ns0:title[1]" w:storeItemID="{6C3C8BC8-F283-45AE-878A-BAB7291924A1}"/>
+                                        <w15:appearance w15:val="hidden"/>
+                                        <w:text/>
+                                      </w:sdtPr>
+                                      <w:sdtEndPr/>
+                                      <w:sdtContent>
+                                        <w:r>
+                                          <w:t>Banc de test éolienne</w:t>
+                                        </w:r>
+                                      </w:sdtContent>
+                                    </w:sdt>
+                                  </w:p>
+                                  <w:p>
+                                    <w:pPr>
+                                      <w:pStyle w:val="Sous-titre"/>
+                                    </w:pPr>
+                                    <w:r>
+                                      <w:t>Partie Commune</w:t>
+                                    </w:r>
+                                  </w:p>
+                                </w:txbxContent>
+                              </wps:txbx>
+                              <wps:bodyPr rot="0" spcFirstLastPara="0" vertOverflow="overflow" horzOverflow="overflow" vert="horz" wrap="square" lIns="0" tIns="0" rIns="0" bIns="0" numCol="1" spcCol="0" rtlCol="0" fromWordArt="0" anchor="t" anchorCtr="0" forceAA="0" compatLnSpc="1">
+                                <a:prstTxWarp prst="textNoShape">
+                                  <a:avLst/>
+                                </a:prstTxWarp>
+                                <a:spAutoFit/>
+                              </wps:bodyPr>
+                            </wps:wsp>
+                          </a:graphicData>
+                        </a:graphic>
+                        <wp14:sizeRelH relativeFrom="margin">
+                          <wp14:pctWidth>0</wp14:pctWidth>
+                        </wp14:sizeRelH>
+                        <wp14:sizeRelV relativeFrom="margin">
+                          <wp14:pctHeight>0</wp14:pctHeight>
+                        </wp14:sizeRelV>
+                      </wp:anchor>
+                    </w:drawing>
+                  </mc:Choice>
+                  <mc:Fallback>
+                    <w:pict>
+                      <v:shapetype w14:anchorId="5B778963" id="_x0000_t202" coordsize="21600,21600" o:spt="202" path="m,l,21600r21600,l21600,xe">
+                        <v:stroke joinstyle="miter"/>
+                        <v:path gradientshapeok="t" o:connecttype="rect"/>
+                      </v:shapetype>
+                      <v:shape id="Zone de texte 2" o:spid="_x0000_s1026" type="#_x0000_t202" alt="Zone de texte affichant le titre et le sous-titre du document" style="position:absolute;left:0;text-align:left;margin-left:399.45pt;margin-top:109.7pt;width:450.65pt;height:115.2pt;z-index:251659264;visibility:visible;mso-wrap-style:square;mso-width-percent:0;mso-height-percent:0;mso-wrap-distance-left:9pt;mso-wrap-distance-top:0;mso-wrap-distance-right:9pt;mso-wrap-distance-bottom:0;mso-position-horizontal:right;mso-position-horizontal-relative:margin;mso-position-vertical:absolute;mso-position-vertical-relative:margin;mso-width-percent:0;mso-height-percent:0;mso-width-relative:margin;mso-height-relative:margin;v-text-anchor:top" o:gfxdata="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" filled="f" stroked="f" strokeweight=".5pt">
+                        <v:textbox style="mso-fit-shape-to-text:t" inset="0,0,0,0">
+                          <w:txbxContent>
+                            <w:p>
+                              <w:pPr>
+                                <w:pStyle w:val="Titre"/>
+                              </w:pPr>
+                              <w:sdt>
+                                <w:sdtPr>
+                                  <w:alias w:val="Titre"/>
+                                  <w:tag w:val=""/>
+                                  <w:id w:val="1398315692"/>
+                                  <w:dataBinding w:prefixMappings="xmlns:ns0='http://purl.org/dc/elements/1.1/' xmlns:ns1='http://schemas.openxmlformats.org/package/2006/metadata/core-properties' " w:xpath="/ns1:coreProperties[1]/ns0:title[1]" w:storeItemID="{6C3C8BC8-F283-45AE-878A-BAB7291924A1}"/>
+                                  <w15:appearance w15:val="hidden"/>
+                                  <w:text/>
+                                </w:sdtPr>
+                                <w:sdtEndPr/>
+                                <w:sdtContent>
+                                  <w:r>
+                                    <w:t>Banc de test éolienne</w:t>
+                                  </w:r>
+                                </w:sdtContent>
+                              </w:sdt>
+                            </w:p>
+                            <w:p>
+                              <w:pPr>
+                                <w:pStyle w:val="Sous-titre"/>
+                              </w:pPr>
+                              <w:r>
+                                <w:t>Partie Commune</w:t>
+                              </w:r>
+                            </w:p>
+                          </w:txbxContent>
+                        </v:textbox>
+                        <w10:wrap type="topAndBottom" anchorx="margin" anchory="margin"/>
+                      </v:shape>
+                    </w:pict>
+                  </mc:Fallback>
+                </mc:AlternateContent>
+              </w:r>
+              <w:r>
+                <w:rPr>
+                  <w:lang w:val="fr-FR" w:eastAsia="fr-FR"/>
+                </w:rPr>
+                <w:drawing>
+                  <wp:anchor distT="0" distB="0" distL="114300" distR="114300" simplePos="0" relativeHeight="251663360" behindDoc="0" locked="0" layoutInCell="1" allowOverlap="1">
+                    <wp:simplePos x="0" y="0"/>
+                    <wp:positionH relativeFrom="margin">
+                      <wp:align>left</wp:align>
+                    </wp:positionH>
+                    <wp:positionV relativeFrom="paragraph">
+                      <wp:posOffset>3423062</wp:posOffset>
+                    </wp:positionV>
+                    <wp:extent cx="5716905" cy="3575050"/>
+                    <wp:effectExtent l="0" t="0" r="0" b="6350"/>
+                    <wp:wrapSquare wrapText="bothSides"/>
+                    <wp:docPr id="3" name="Image 3"/>
+                    <wp:cNvGraphicFramePr>
+                      <a:graphicFrameLocks xmlns:a="http://schemas.openxmlformats.org/drawingml/2006/main" noChangeAspect="1"/>
+                    </wp:cNvGraphicFramePr>
+                    <a:graphic xmlns:a="http://schemas.openxmlformats.org/drawingml/2006/main">
+                      <a:graphicData uri="http://schemas.openxmlformats.org/drawingml/2006/picture">
+                        <pic:pic xmlns:pic="http://schemas.openxmlformats.org/drawingml/2006/picture">
+                          <pic:nvPicPr>
+                            <pic:cNvPr id="3" name="wind_03vsd.jpg"/>
+                            <pic:cNvPicPr/>
+                          </pic:nvPicPr>
+                          <pic:blipFill>
+                            <a:blip r:embed="rId11"/>
+                            <a:stretch>
+                              <a:fillRect/>
+                            </a:stretch>
+                          </pic:blipFill>
+                          <pic:spPr>
+                            <a:xfrm>
+                              <a:off x="0" y="0"/>
+                              <a:ext cx="5716905" cy="3575050"/>
+                            </a:xfrm>
+                            <a:prstGeom prst="rect">
+                              <a:avLst/>
+                            </a:prstGeom>
+                          </pic:spPr>
+                        </pic:pic>
+                      </a:graphicData>
+                    </a:graphic>
+                  </wp:anchor>
+                </w:drawing>
+              </w:r>
+              <w:r>
+                <w:rPr>
                   <w:lang w:val="fr-FR" w:eastAsia="fr-FR"/>
                 </w:rPr>
                 <mc:AlternateContent>
@@ -321,25 +506,6 @@
                                               <w:lang w:val="fr-FR"/>
                                             </w:rPr>
                                           </w:pPr>
-                                          <w:sdt>
-                                            <w:sdtPr>
-                                              <w:alias w:val="Adresse web"/>
-                                              <w:tag w:val=""/>
-                                              <w:id w:val="2128656978"/>
-                                              <w:placeholder>
-                                                <w:docPart w:val="4E957671D99A47959E204F9DB271ED50"/>
-                                              </w:placeholder>
-                                              <w:dataBinding w:prefixMappings="xmlns:ns0='http://purl.org/dc/elements/1.1/' xmlns:ns1='http://schemas.openxmlformats.org/package/2006/metadata/core-properties' " w:xpath="/ns1:coreProperties[1]/ns1:contentStatus[1]" w:storeItemID="{6C3C8BC8-F283-45AE-878A-BAB7291924A1}"/>
-                                              <w15:appearance w15:val="hidden"/>
-                                              <w:text/>
-                                            </w:sdtPr>
-                                            <w:sdtEndPr/>
-                                            <w:sdtContent>
-                                              <w:r>
-                                                <w:t xml:space="preserve"> </w:t>
-                                              </w:r>
-                                            </w:sdtContent>
-                                          </w:sdt>
                                         </w:p>
                                       </w:tc>
                                     </w:tr>
@@ -374,11 +540,7 @@
                   </mc:Choice>
                   <mc:Fallback>
                     <w:pict>
-                      <v:shapetype w14:anchorId="7FAD8677" id="_x0000_t202" coordsize="21600,21600" o:spt="202" path="m,l,21600r21600,l21600,xe">
-                        <v:stroke joinstyle="miter"/>
-                        <v:path gradientshapeok="t" o:connecttype="rect"/>
-                      </v:shapetype>
-                      <v:shape id="Zone de texte 1" o:spid="_x0000_s1026" type="#_x0000_t202" alt="Zone de texte affichant les informations de contact de la société" style="position:absolute;margin-left:416.8pt;margin-top:-21.8pt;width:468pt;height:49.6pt;z-index:251660288;visibility:visible;mso-wrap-style:square;mso-width-percent:1000;mso-height-percent:0;mso-wrap-distance-left:9pt;mso-wrap-distance-top:0;mso-wrap-distance-right:9pt;mso-wrap-distance-bottom:0;mso-position-horizontal:right;mso-position-horizontal-relative:margin;mso-position-vertical:absolute;mso-position-vertical-relative:bottom-margin-area;mso-width-percent:1000;mso-height-percent:0;mso-width-relative:margin;mso-height-relative:margin;v-text-anchor:middle" o:gfxdata="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" fillcolor="#f24f4f [3204]" stroked="f" strokeweight=".5pt">
+                      <v:shape w14:anchorId="7FAD8677" id="Zone de texte 1" o:spid="_x0000_s1027" type="#_x0000_t202" alt="Zone de texte affichant les informations de contact de la société" style="position:absolute;left:0;text-align:left;margin-left:416.8pt;margin-top:-21.8pt;width:468pt;height:49.6pt;z-index:251660288;visibility:visible;mso-wrap-style:square;mso-width-percent:1000;mso-height-percent:0;mso-wrap-distance-left:9pt;mso-wrap-distance-top:0;mso-wrap-distance-right:9pt;mso-wrap-distance-bottom:0;mso-position-horizontal:right;mso-position-horizontal-relative:margin;mso-position-vertical:absolute;mso-position-vertical-relative:bottom-margin-area;mso-width-percent:1000;mso-height-percent:0;mso-width-relative:margin;mso-height-relative:margin;v-text-anchor:middle" o:gfxdata="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" fillcolor="#f24f4f [3204]" stroked="f" strokeweight=".5pt">
                         <v:textbox inset="12.96pt,0,12.96pt,0">
                           <w:txbxContent>
                             <w:tbl>
@@ -528,25 +690,6 @@
                                         <w:lang w:val="fr-FR"/>
                                       </w:rPr>
                                     </w:pPr>
-                                    <w:sdt>
-                                      <w:sdtPr>
-                                        <w:alias w:val="Adresse web"/>
-                                        <w:tag w:val=""/>
-                                        <w:id w:val="2128656978"/>
-                                        <w:placeholder>
-                                          <w:docPart w:val="4E957671D99A47959E204F9DB271ED50"/>
-                                        </w:placeholder>
-                                        <w:dataBinding w:prefixMappings="xmlns:ns0='http://purl.org/dc/elements/1.1/' xmlns:ns1='http://schemas.openxmlformats.org/package/2006/metadata/core-properties' " w:xpath="/ns1:coreProperties[1]/ns1:contentStatus[1]" w:storeItemID="{6C3C8BC8-F283-45AE-878A-BAB7291924A1}"/>
-                                        <w15:appearance w15:val="hidden"/>
-                                        <w:text/>
-                                      </w:sdtPr>
-                                      <w:sdtEndPr/>
-                                      <w:sdtContent>
-                                        <w:r>
-                                          <w:t xml:space="preserve"> </w:t>
-                                        </w:r>
-                                      </w:sdtContent>
-                                    </w:sdt>
                                   </w:p>
                                 </w:tc>
                               </w:tr>
@@ -569,182 +712,6 @@
               </w:r>
               <w:r>
                 <w:rPr>
-                  <w:noProof/>
-                  <w:lang w:val="fr-FR" w:eastAsia="fr-FR"/>
-                </w:rPr>
-                <mc:AlternateContent>
-                  <mc:Choice Requires="wps">
-                    <w:drawing>
-                      <wp:anchor distT="0" distB="0" distL="114300" distR="114300" simplePos="0" relativeHeight="251659264" behindDoc="0" locked="0" layoutInCell="1" allowOverlap="1" wp14:anchorId="5B778963" wp14:editId="13DE7DB9">
-                        <wp:simplePos x="0" y="0"/>
-                        <wp:positionH relativeFrom="margin">
-                          <wp:align>right</wp:align>
-                        </wp:positionH>
-                        <wp:positionV relativeFrom="margin">
-                          <wp:posOffset>3484245</wp:posOffset>
-                        </wp:positionV>
-                        <wp:extent cx="5723255" cy="1463040"/>
-                        <wp:effectExtent l="0" t="0" r="10795" b="3810"/>
-                        <wp:wrapTopAndBottom/>
-                        <wp:docPr id="2" name="Zone de texte 2" descr="Zone de texte affichant le titre et le sous-titre du document"/>
-                        <wp:cNvGraphicFramePr/>
-                        <a:graphic xmlns:a="http://schemas.openxmlformats.org/drawingml/2006/main">
-                          <a:graphicData uri="http://schemas.microsoft.com/office/word/2010/wordprocessingShape">
-                            <wps:wsp>
-                              <wps:cNvSpPr txBox="1"/>
-                              <wps:spPr>
-                                <a:xfrm>
-                                  <a:off x="0" y="0"/>
-                                  <a:ext cx="5723255" cy="1463040"/>
-                                </a:xfrm>
-                                <a:prstGeom prst="rect">
-                                  <a:avLst/>
-                                </a:prstGeom>
-                                <a:noFill/>
-                                <a:ln w="6350">
-                                  <a:noFill/>
-                                </a:ln>
-                                <a:effectLst/>
-                              </wps:spPr>
-                              <wps:style>
-                                <a:lnRef idx="0">
-                                  <a:schemeClr val="accent1"/>
-                                </a:lnRef>
-                                <a:fillRef idx="0">
-                                  <a:schemeClr val="accent1"/>
-                                </a:fillRef>
-                                <a:effectRef idx="0">
-                                  <a:schemeClr val="accent1"/>
-                                </a:effectRef>
-                                <a:fontRef idx="minor">
-                                  <a:schemeClr val="dk1"/>
-                                </a:fontRef>
-                              </wps:style>
-                              <wps:txbx>
-                                <w:txbxContent>
-                                  <w:p>
-                                    <w:pPr>
-                                      <w:pStyle w:val="Titre"/>
-                                      <w:rPr>
-                                        <w:lang w:val="fr-FR"/>
-                                      </w:rPr>
-                                    </w:pPr>
-                                    <w:sdt>
-                                      <w:sdtPr>
-                                        <w:rPr>
-                                          <w:lang w:val="fr-FR"/>
-                                        </w:rPr>
-                                        <w:alias w:val="Titre"/>
-                                        <w:tag w:val=""/>
-                                        <w:id w:val="1398315692"/>
-                                        <w:dataBinding w:prefixMappings="xmlns:ns0='http://purl.org/dc/elements/1.1/' xmlns:ns1='http://schemas.openxmlformats.org/package/2006/metadata/core-properties' " w:xpath="/ns1:coreProperties[1]/ns0:title[1]" w:storeItemID="{6C3C8BC8-F283-45AE-878A-BAB7291924A1}"/>
-                                        <w15:appearance w15:val="hidden"/>
-                                        <w:text/>
-                                      </w:sdtPr>
-                                      <w:sdtEndPr/>
-                                      <w:sdtContent>
-                                        <w:r>
-                                          <w:rPr>
-                                            <w:lang w:val="fr-FR"/>
-                                          </w:rPr>
-                                          <w:t>Banc de test éolienne</w:t>
-                                        </w:r>
-                                      </w:sdtContent>
-                                    </w:sdt>
-                                  </w:p>
-                                  <w:p>
-                                    <w:pPr>
-                                      <w:pStyle w:val="Sous-titre"/>
-                                      <w:rPr>
-                                        <w:lang w:val="fr-FR"/>
-                                      </w:rPr>
-                                    </w:pPr>
-                                    <w:r>
-                                      <w:rPr>
-                                        <w:lang w:val="fr-FR"/>
-                                      </w:rPr>
-                                      <w:t>Partie Commune</w:t>
-                                    </w:r>
-                                  </w:p>
-                                </w:txbxContent>
-                              </wps:txbx>
-                              <wps:bodyPr rot="0" spcFirstLastPara="0" vertOverflow="overflow" horzOverflow="overflow" vert="horz" wrap="square" lIns="0" tIns="0" rIns="0" bIns="0" numCol="1" spcCol="0" rtlCol="0" fromWordArt="0" anchor="t" anchorCtr="0" forceAA="0" compatLnSpc="1">
-                                <a:prstTxWarp prst="textNoShape">
-                                  <a:avLst/>
-                                </a:prstTxWarp>
-                                <a:spAutoFit/>
-                              </wps:bodyPr>
-                            </wps:wsp>
-                          </a:graphicData>
-                        </a:graphic>
-                        <wp14:sizeRelH relativeFrom="margin">
-                          <wp14:pctWidth>0</wp14:pctWidth>
-                        </wp14:sizeRelH>
-                        <wp14:sizeRelV relativeFrom="margin">
-                          <wp14:pctHeight>0</wp14:pctHeight>
-                        </wp14:sizeRelV>
-                      </wp:anchor>
-                    </w:drawing>
-                  </mc:Choice>
-                  <mc:Fallback>
-                    <w:pict>
-                      <v:shape w14:anchorId="5B778963" id="Zone de texte 2" o:spid="_x0000_s1027" type="#_x0000_t202" alt="Zone de texte affichant le titre et le sous-titre du document" style="position:absolute;margin-left:399.45pt;margin-top:274.35pt;width:450.65pt;height:115.2pt;z-index:251659264;visibility:visible;mso-wrap-style:square;mso-width-percent:0;mso-height-percent:0;mso-wrap-distance-left:9pt;mso-wrap-distance-top:0;mso-wrap-distance-right:9pt;mso-wrap-distance-bottom:0;mso-position-horizontal:right;mso-position-horizontal-relative:margin;mso-position-vertical:absolute;mso-position-vertical-relative:margin;mso-width-percent:0;mso-height-percent:0;mso-width-relative:margin;mso-height-relative:margin;v-text-anchor:top" o:gfxdata="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" filled="f" stroked="f" strokeweight=".5pt">
-                        <v:textbox style="mso-fit-shape-to-text:t" inset="0,0,0,0">
-                          <w:txbxContent>
-                            <w:p>
-                              <w:pPr>
-                                <w:pStyle w:val="Titre"/>
-                                <w:rPr>
-                                  <w:lang w:val="fr-FR"/>
-                                </w:rPr>
-                              </w:pPr>
-                              <w:sdt>
-                                <w:sdtPr>
-                                  <w:rPr>
-                                    <w:lang w:val="fr-FR"/>
-                                  </w:rPr>
-                                  <w:alias w:val="Titre"/>
-                                  <w:tag w:val=""/>
-                                  <w:id w:val="1398315692"/>
-                                  <w:dataBinding w:prefixMappings="xmlns:ns0='http://purl.org/dc/elements/1.1/' xmlns:ns1='http://schemas.openxmlformats.org/package/2006/metadata/core-properties' " w:xpath="/ns1:coreProperties[1]/ns0:title[1]" w:storeItemID="{6C3C8BC8-F283-45AE-878A-BAB7291924A1}"/>
-                                  <w15:appearance w15:val="hidden"/>
-                                  <w:text/>
-                                </w:sdtPr>
-                                <w:sdtEndPr/>
-                                <w:sdtContent>
-                                  <w:r>
-                                    <w:rPr>
-                                      <w:lang w:val="fr-FR"/>
-                                    </w:rPr>
-                                    <w:t>Banc de test éolienne</w:t>
-                                  </w:r>
-                                </w:sdtContent>
-                              </w:sdt>
-                            </w:p>
-                            <w:p>
-                              <w:pPr>
-                                <w:pStyle w:val="Sous-titre"/>
-                                <w:rPr>
-                                  <w:lang w:val="fr-FR"/>
-                                </w:rPr>
-                              </w:pPr>
-                              <w:r>
-                                <w:rPr>
-                                  <w:lang w:val="fr-FR"/>
-                                </w:rPr>
-                                <w:t>Partie Commune</w:t>
-                              </w:r>
-                            </w:p>
-                          </w:txbxContent>
-                        </v:textbox>
-                        <w10:wrap type="topAndBottom" anchorx="margin" anchory="margin"/>
-                      </v:shape>
-                    </w:pict>
-                  </mc:Fallback>
-                </mc:AlternateContent>
-              </w:r>
-              <w:r>
-                <w:rPr>
                   <w:lang w:val="fr-FR"/>
                 </w:rPr>
                 <w:br w:type="page"/>
@@ -754,9 +721,7 @@
         </w:sdt>
         <w:p>
           <w:pPr>
-            <w:rPr>
-              <w:lang w:val="fr-FR"/>
-            </w:rPr>
+            <w:jc w:val="both"/>
           </w:pPr>
         </w:p>
       </w:sdtContent>
@@ -768,7 +733,6 @@
           <w:color w:val="4C483D" w:themeColor="text2"/>
           <w:sz w:val="20"/>
           <w:szCs w:val="20"/>
-          <w:lang w:val="fr-FR"/>
         </w:rPr>
         <w:id w:val="1250242059"/>
         <w:docPartObj>
@@ -786,15 +750,12 @@
         <w:p>
           <w:pPr>
             <w:pStyle w:val="En-ttedetabledesmatires"/>
-            <w:rPr>
-              <w:lang w:val="fr-FR"/>
-            </w:rPr>
+            <w:jc w:val="both"/>
           </w:pPr>
           <w:r>
             <w:rPr>
               <w:rFonts w:ascii="Century Gothic" w:hAnsi="Century Gothic"/>
               <w:color w:val="DF1010"/>
-              <w:lang w:val="fr-FR"/>
             </w:rPr>
             <w:t>Table des matières</w:t>
           </w:r>
@@ -812,7 +773,7 @@
               <w:color w:val="auto"/>
               <w:sz w:val="22"/>
               <w:szCs w:val="22"/>
-              <w:lang w:val="fr-FR" w:eastAsia="fr-FR"/>
+              <w:lang w:eastAsia="fr-FR"/>
             </w:rPr>
           </w:pPr>
           <w:r>
@@ -833,7 +794,7 @@
             </w:rPr>
             <w:fldChar w:fldCharType="separate"/>
           </w:r>
-          <w:hyperlink w:anchor="_Toc503884115" w:history="1">
+          <w:hyperlink w:anchor="_Toc504488976" w:history="1">
             <w:r>
               <w:rPr>
                 <w:rStyle w:val="Lienhypertexte"/>
@@ -860,155 +821,7 @@
                 <w:noProof/>
                 <w:webHidden/>
               </w:rPr>
-              <w:instrText xml:space="preserve"> PAGEREF _Toc503884115 \h </w:instrText>
-            </w:r>
-            <w:r>
-              <w:rPr>
-                <w:noProof/>
-                <w:webHidden/>
-              </w:rPr>
-            </w:r>
-            <w:r>
-              <w:rPr>
-                <w:noProof/>
-                <w:webHidden/>
-              </w:rPr>
-              <w:fldChar w:fldCharType="separate"/>
-            </w:r>
-            <w:r>
-              <w:rPr>
-                <w:noProof/>
-                <w:webHidden/>
-              </w:rPr>
-              <w:t>2</w:t>
-            </w:r>
-            <w:r>
-              <w:rPr>
-                <w:noProof/>
-                <w:webHidden/>
-              </w:rPr>
-              <w:fldChar w:fldCharType="end"/>
-            </w:r>
-          </w:hyperlink>
-        </w:p>
-        <w:p>
-          <w:pPr>
-            <w:pStyle w:val="TM1"/>
-            <w:tabs>
-              <w:tab w:val="right" w:leader="dot" w:pos="9061"/>
-            </w:tabs>
-            <w:rPr>
-              <w:b w:val="0"/>
-              <w:bCs w:val="0"/>
-              <w:noProof/>
-              <w:color w:val="auto"/>
-              <w:sz w:val="22"/>
-              <w:szCs w:val="22"/>
-              <w:lang w:val="fr-FR" w:eastAsia="fr-FR"/>
-            </w:rPr>
-          </w:pPr>
-          <w:hyperlink w:anchor="_Toc503884116" w:history="1">
-            <w:r>
-              <w:rPr>
-                <w:rStyle w:val="Lienhypertexte"/>
-                <w:noProof/>
-              </w:rPr>
-              <w:t>Les objectifs</w:t>
-            </w:r>
-            <w:r>
-              <w:rPr>
-                <w:noProof/>
-                <w:webHidden/>
-              </w:rPr>
-              <w:tab/>
-            </w:r>
-            <w:r>
-              <w:rPr>
-                <w:noProof/>
-                <w:webHidden/>
-              </w:rPr>
-              <w:fldChar w:fldCharType="begin"/>
-            </w:r>
-            <w:r>
-              <w:rPr>
-                <w:noProof/>
-                <w:webHidden/>
-              </w:rPr>
-              <w:instrText xml:space="preserve"> PAGEREF _Toc503884116 \h </w:instrText>
-            </w:r>
-            <w:r>
-              <w:rPr>
-                <w:noProof/>
-                <w:webHidden/>
-              </w:rPr>
-            </w:r>
-            <w:r>
-              <w:rPr>
-                <w:noProof/>
-                <w:webHidden/>
-              </w:rPr>
-              <w:fldChar w:fldCharType="separate"/>
-            </w:r>
-            <w:r>
-              <w:rPr>
-                <w:noProof/>
-                <w:webHidden/>
-              </w:rPr>
-              <w:t>2</w:t>
-            </w:r>
-            <w:r>
-              <w:rPr>
-                <w:noProof/>
-                <w:webHidden/>
-              </w:rPr>
-              <w:fldChar w:fldCharType="end"/>
-            </w:r>
-          </w:hyperlink>
-        </w:p>
-        <w:p>
-          <w:pPr>
-            <w:pStyle w:val="TM1"/>
-            <w:tabs>
-              <w:tab w:val="right" w:leader="dot" w:pos="9061"/>
-            </w:tabs>
-            <w:rPr>
-              <w:b w:val="0"/>
-              <w:bCs w:val="0"/>
-              <w:noProof/>
-              <w:color w:val="auto"/>
-              <w:sz w:val="22"/>
-              <w:szCs w:val="22"/>
-              <w:lang w:val="fr-FR" w:eastAsia="fr-FR"/>
-            </w:rPr>
-          </w:pPr>
-          <w:hyperlink w:anchor="_Toc503884117" w:history="1">
-            <w:r>
-              <w:rPr>
-                <w:rStyle w:val="Lienhypertexte"/>
-                <w:noProof/>
-              </w:rPr>
-              <w:t>Application</w:t>
-            </w:r>
-            <w:r>
-              <w:rPr>
-                <w:noProof/>
-                <w:webHidden/>
-              </w:rPr>
-              <w:tab/>
-            </w:r>
-            <w:r>
-              <w:rPr>
-                <w:noProof/>
-                <w:webHidden/>
-              </w:rPr>
-              <w:fldChar w:fldCharType="begin"/>
-            </w:r>
-            <w:r>
-              <w:rPr>
-                <w:noProof/>
-                <w:webHidden/>
-              </w:rPr>
-              <w:instrText xml:space="preserve"> PAGEREF _Toc503884117 \h </w:instrText>
+              <w:instrText xml:space="preserve"> PAGEREF _Toc504488976 \h </w:instrText>
             </w:r>
             <w:r>
               <w:rPr>
@@ -1045,10 +858,141 @@
             <w:rPr>
               <w:noProof/>
               <w:color w:val="auto"/>
-              <w:lang w:val="fr-FR" w:eastAsia="fr-FR"/>
+              <w:lang w:eastAsia="fr-FR"/>
             </w:rPr>
           </w:pPr>
-          <w:hyperlink w:anchor="_Toc503884118" w:history="1">
+          <w:hyperlink w:anchor="_Toc504488977" w:history="1">
+            <w:r>
+              <w:rPr>
+                <w:rStyle w:val="Lienhypertexte"/>
+                <w:noProof/>
+              </w:rPr>
+              <w:t>Contexte</w:t>
+            </w:r>
+          </w:hyperlink>
+        </w:p>
+        <w:p>
+          <w:pPr>
+            <w:pStyle w:val="TM2"/>
+            <w:rPr>
+              <w:noProof/>
+              <w:color w:val="auto"/>
+              <w:lang w:eastAsia="fr-FR"/>
+            </w:rPr>
+          </w:pPr>
+          <w:hyperlink w:anchor="_Toc504488978" w:history="1">
+            <w:r>
+              <w:rPr>
+                <w:rStyle w:val="Lienhypertexte"/>
+                <w:noProof/>
+              </w:rPr>
+              <w:t>Liste du matériel</w:t>
+            </w:r>
+          </w:hyperlink>
+        </w:p>
+        <w:p>
+          <w:pPr>
+            <w:pStyle w:val="TM2"/>
+            <w:rPr>
+              <w:noProof/>
+              <w:color w:val="auto"/>
+              <w:lang w:eastAsia="fr-FR"/>
+            </w:rPr>
+          </w:pPr>
+          <w:hyperlink w:anchor="_Toc504488979" w:history="1">
+            <w:r>
+              <w:rPr>
+                <w:rStyle w:val="Lienhypertexte"/>
+                <w:noProof/>
+              </w:rPr>
+              <w:t>Les objectifs</w:t>
+            </w:r>
+          </w:hyperlink>
+        </w:p>
+        <w:p>
+          <w:pPr>
+            <w:pStyle w:val="TM1"/>
+            <w:tabs>
+              <w:tab w:val="right" w:leader="dot" w:pos="9061"/>
+            </w:tabs>
+            <w:rPr>
+              <w:b w:val="0"/>
+              <w:bCs w:val="0"/>
+              <w:noProof/>
+              <w:color w:val="auto"/>
+              <w:sz w:val="22"/>
+              <w:szCs w:val="22"/>
+              <w:lang w:eastAsia="fr-FR"/>
+            </w:rPr>
+          </w:pPr>
+          <w:hyperlink w:anchor="_Toc504488980" w:history="1">
+            <w:r>
+              <w:rPr>
+                <w:rStyle w:val="Lienhypertexte"/>
+                <w:noProof/>
+              </w:rPr>
+              <w:t>Application</w:t>
+            </w:r>
+            <w:r>
+              <w:rPr>
+                <w:noProof/>
+                <w:webHidden/>
+              </w:rPr>
+              <w:tab/>
+            </w:r>
+            <w:r>
+              <w:rPr>
+                <w:noProof/>
+                <w:webHidden/>
+              </w:rPr>
+              <w:fldChar w:fldCharType="begin"/>
+            </w:r>
+            <w:r>
+              <w:rPr>
+                <w:noProof/>
+                <w:webHidden/>
+              </w:rPr>
+              <w:instrText xml:space="preserve"> PAGEREF _Toc504488980 \h </w:instrText>
+            </w:r>
+            <w:r>
+              <w:rPr>
+                <w:noProof/>
+                <w:webHidden/>
+              </w:rPr>
+            </w:r>
+            <w:r>
+              <w:rPr>
+                <w:noProof/>
+                <w:webHidden/>
+              </w:rPr>
+              <w:fldChar w:fldCharType="separate"/>
+            </w:r>
+            <w:r>
+              <w:rPr>
+                <w:noProof/>
+                <w:webHidden/>
+              </w:rPr>
+              <w:t>2</w:t>
+            </w:r>
+            <w:r>
+              <w:rPr>
+                <w:noProof/>
+                <w:webHidden/>
+              </w:rPr>
+              <w:fldChar w:fldCharType="end"/>
+            </w:r>
+          </w:hyperlink>
+        </w:p>
+        <w:p>
+          <w:pPr>
+            <w:pStyle w:val="TM2"/>
+            <w:rPr>
+              <w:noProof/>
+              <w:color w:val="auto"/>
+              <w:lang w:eastAsia="fr-FR"/>
+            </w:rPr>
+          </w:pPr>
+          <w:hyperlink w:anchor="_Toc504488981" w:history="1">
             <w:r>
               <w:rPr>
                 <w:rStyle w:val="Lienhypertexte"/>
@@ -1064,10 +1008,10 @@
             <w:rPr>
               <w:noProof/>
               <w:color w:val="auto"/>
-              <w:lang w:val="fr-FR" w:eastAsia="fr-FR"/>
+              <w:lang w:eastAsia="fr-FR"/>
             </w:rPr>
           </w:pPr>
-          <w:hyperlink w:anchor="_Toc503884119" w:history="1">
+          <w:hyperlink w:anchor="_Toc504488982" w:history="1">
             <w:r>
               <w:rPr>
                 <w:rStyle w:val="Lienhypertexte"/>
@@ -1090,10 +1034,10 @@
               <w:color w:val="auto"/>
               <w:sz w:val="22"/>
               <w:szCs w:val="22"/>
-              <w:lang w:val="fr-FR" w:eastAsia="fr-FR"/>
+              <w:lang w:eastAsia="fr-FR"/>
             </w:rPr>
           </w:pPr>
-          <w:hyperlink w:anchor="_Toc503884120" w:history="1">
+          <w:hyperlink w:anchor="_Toc504488983" w:history="1">
             <w:r>
               <w:rPr>
                 <w:rStyle w:val="Lienhypertexte"/>
@@ -1120,7 +1064,7 @@
                 <w:noProof/>
                 <w:webHidden/>
               </w:rPr>
-              <w:instrText xml:space="preserve"> PAGEREF _Toc503884120 \h </w:instrText>
+              <w:instrText xml:space="preserve"> PAGEREF _Toc504488983 \h </w:instrText>
             </w:r>
             <w:r>
               <w:rPr>
@@ -1157,10 +1101,10 @@
             <w:rPr>
               <w:noProof/>
               <w:color w:val="auto"/>
-              <w:lang w:val="fr-FR" w:eastAsia="fr-FR"/>
+              <w:lang w:eastAsia="fr-FR"/>
             </w:rPr>
           </w:pPr>
-          <w:hyperlink w:anchor="_Toc503884121" w:history="1">
+          <w:hyperlink w:anchor="_Toc504488984" w:history="1">
             <w:r>
               <w:rPr>
                 <w:rStyle w:val="Lienhypertexte"/>
@@ -1176,10 +1120,10 @@
             <w:rPr>
               <w:noProof/>
               <w:color w:val="auto"/>
-              <w:lang w:val="fr-FR" w:eastAsia="fr-FR"/>
+              <w:lang w:eastAsia="fr-FR"/>
             </w:rPr>
           </w:pPr>
-          <w:hyperlink w:anchor="_Toc503884122" w:history="1">
+          <w:hyperlink w:anchor="_Toc504488985" w:history="1">
             <w:r>
               <w:rPr>
                 <w:rStyle w:val="Lienhypertexte"/>
@@ -1202,10 +1146,10 @@
               <w:color w:val="auto"/>
               <w:sz w:val="22"/>
               <w:szCs w:val="22"/>
-              <w:lang w:val="fr-FR" w:eastAsia="fr-FR"/>
+              <w:lang w:eastAsia="fr-FR"/>
             </w:rPr>
           </w:pPr>
-          <w:hyperlink w:anchor="_Toc503884123" w:history="1">
+          <w:hyperlink w:anchor="_Toc504488986" w:history="1">
             <w:r>
               <w:rPr>
                 <w:rStyle w:val="Lienhypertexte"/>
@@ -1232,7 +1176,7 @@
                 <w:noProof/>
                 <w:webHidden/>
               </w:rPr>
-              <w:instrText xml:space="preserve"> PAGEREF _Toc503884123 \h </w:instrText>
+              <w:instrText xml:space="preserve"> PAGEREF _Toc504488986 \h </w:instrText>
             </w:r>
             <w:r>
               <w:rPr>
@@ -1269,10 +1213,10 @@
             <w:rPr>
               <w:noProof/>
               <w:color w:val="auto"/>
-              <w:lang w:val="fr-FR" w:eastAsia="fr-FR"/>
+              <w:lang w:eastAsia="fr-FR"/>
             </w:rPr>
           </w:pPr>
-          <w:hyperlink w:anchor="_Toc503884124" w:history="1">
+          <w:hyperlink w:anchor="_Toc504488987" w:history="1">
             <w:r>
               <w:rPr>
                 <w:rStyle w:val="Lienhypertexte"/>
@@ -1295,10 +1239,10 @@
               <w:color w:val="auto"/>
               <w:sz w:val="22"/>
               <w:szCs w:val="22"/>
-              <w:lang w:val="fr-FR" w:eastAsia="fr-FR"/>
+              <w:lang w:eastAsia="fr-FR"/>
             </w:rPr>
           </w:pPr>
-          <w:hyperlink w:anchor="_Toc503884125" w:history="1">
+          <w:hyperlink w:anchor="_Toc504488988" w:history="1">
             <w:r>
               <w:rPr>
                 <w:rStyle w:val="Lienhypertexte"/>
@@ -1325,7 +1269,7 @@
                 <w:noProof/>
                 <w:webHidden/>
               </w:rPr>
-              <w:instrText xml:space="preserve"> PAGEREF _Toc503884125 \h </w:instrText>
+              <w:instrText xml:space="preserve"> PAGEREF _Toc504488988 \h </w:instrText>
             </w:r>
             <w:r>
               <w:rPr>
@@ -1345,7 +1289,7 @@
                 <w:noProof/>
                 <w:webHidden/>
               </w:rPr>
-              <w:t>3</w:t>
+              <w:t>4</w:t>
             </w:r>
             <w:r>
               <w:rPr>
@@ -1362,10 +1306,10 @@
             <w:rPr>
               <w:noProof/>
               <w:color w:val="auto"/>
-              <w:lang w:val="fr-FR" w:eastAsia="fr-FR"/>
+              <w:lang w:eastAsia="fr-FR"/>
             </w:rPr>
           </w:pPr>
-          <w:hyperlink w:anchor="_Toc503884126" w:history="1">
+          <w:hyperlink w:anchor="_Toc504488989" w:history="1">
             <w:r>
               <w:rPr>
                 <w:rStyle w:val="Lienhypertexte"/>
@@ -1381,10 +1325,10 @@
             <w:rPr>
               <w:noProof/>
               <w:color w:val="auto"/>
-              <w:lang w:val="fr-FR" w:eastAsia="fr-FR"/>
+              <w:lang w:eastAsia="fr-FR"/>
             </w:rPr>
           </w:pPr>
-          <w:hyperlink w:anchor="_Toc503884127" w:history="1">
+          <w:hyperlink w:anchor="_Toc504488990" w:history="1">
             <w:r>
               <w:rPr>
                 <w:rStyle w:val="Lienhypertexte"/>
@@ -1396,9 +1340,81 @@
         </w:p>
         <w:p>
           <w:pPr>
+            <w:pStyle w:val="TM1"/>
+            <w:tabs>
+              <w:tab w:val="right" w:leader="dot" w:pos="9061"/>
+            </w:tabs>
             <w:rPr>
-              <w:lang w:val="fr-FR"/>
+              <w:b w:val="0"/>
+              <w:bCs w:val="0"/>
+              <w:noProof/>
+              <w:color w:val="auto"/>
+              <w:sz w:val="22"/>
+              <w:szCs w:val="22"/>
+              <w:lang w:eastAsia="fr-FR"/>
             </w:rPr>
+          </w:pPr>
+          <w:hyperlink w:anchor="_Toc504488991" w:history="1">
+            <w:r>
+              <w:rPr>
+                <w:rStyle w:val="Lienhypertexte"/>
+                <w:noProof/>
+              </w:rPr>
+              <w:t>Schéma de câblage</w:t>
+            </w:r>
+            <w:r>
+              <w:rPr>
+                <w:noProof/>
+                <w:webHidden/>
+              </w:rPr>
+              <w:tab/>
+            </w:r>
+            <w:r>
+              <w:rPr>
+                <w:noProof/>
+                <w:webHidden/>
+              </w:rPr>
+              <w:fldChar w:fldCharType="begin"/>
+            </w:r>
+            <w:r>
+              <w:rPr>
+                <w:noProof/>
+                <w:webHidden/>
+              </w:rPr>
+              <w:instrText xml:space="preserve"> PAGEREF _Toc504488991 \h </w:instrText>
+            </w:r>
+            <w:r>
+              <w:rPr>
+                <w:noProof/>
+                <w:webHidden/>
+              </w:rPr>
+            </w:r>
+            <w:r>
+              <w:rPr>
+                <w:noProof/>
+                <w:webHidden/>
+              </w:rPr>
+              <w:fldChar w:fldCharType="separate"/>
+            </w:r>
+            <w:r>
+              <w:rPr>
+                <w:noProof/>
+                <w:webHidden/>
+              </w:rPr>
+              <w:t>5</w:t>
+            </w:r>
+            <w:r>
+              <w:rPr>
+                <w:noProof/>
+                <w:webHidden/>
+              </w:rPr>
+              <w:fldChar w:fldCharType="end"/>
+            </w:r>
+          </w:hyperlink>
+        </w:p>
+        <w:p>
+          <w:pPr>
+            <w:jc w:val="both"/>
             <w:sectPr>
               <w:pgSz w:w="11907" w:h="16839" w:code="1"/>
               <w:pgMar w:top="1148" w:right="1418" w:bottom="1148" w:left="1418" w:header="709" w:footer="612" w:gutter="0"/>
@@ -1420,16 +1436,10 @@
     <w:p>
       <w:pPr>
         <w:pStyle w:val="Titre1"/>
-        <w:rPr>
-          <w:lang w:val="fr-FR"/>
-        </w:rPr>
-      </w:pPr>
-      <w:bookmarkStart w:id="0" w:name="_Toc503884115"/>
-      <w:r>
-        <w:rPr>
-          <w:lang w:val="fr-FR"/>
-        </w:rPr>
-        <w:lastRenderedPageBreak/>
+        <w:jc w:val="both"/>
+      </w:pPr>
+      <w:bookmarkStart w:id="0" w:name="_Toc504488976"/>
+      <w:r>
         <w:t>Introduction</w:t>
       </w:r>
       <w:bookmarkEnd w:id="0"/>
@@ -1437,34 +1447,139 @@
     <w:p>
       <w:pPr>
         <w:pStyle w:val="Titre2"/>
-        <w:rPr>
-          <w:lang w:val="fr-FR"/>
-        </w:rPr>
-      </w:pPr>
-      <w:r>
-        <w:rPr>
-          <w:lang w:val="fr-FR"/>
-        </w:rPr>
+        <w:jc w:val="both"/>
+      </w:pPr>
+      <w:bookmarkStart w:id="1" w:name="_Toc504488725"/>
+      <w:bookmarkStart w:id="2" w:name="_Toc504488977"/>
+      <w:r>
+        <w:t>Contexte</w:t>
+      </w:r>
+      <w:bookmarkEnd w:id="1"/>
+      <w:bookmarkEnd w:id="2"/>
+    </w:p>
+    <w:p>
+      <w:pPr>
+        <w:pStyle w:val="Sansinterligne"/>
+        <w:jc w:val="both"/>
+        <w:rPr>
+          <w:lang w:val="fr-FR"/>
+        </w:rPr>
+      </w:pPr>
+      <w:r>
+        <w:rPr>
+          <w:lang w:val="fr-FR"/>
+        </w:rPr>
+        <w:t>En France, d’après l’Association des Professionnels du Petit Eolien (AFPPE), 2 500 petites éoliennes ont été installées entre 2010 et 2012. Le marché compte aujourd’hui plusieurs fabricants français, mais ceux-ci éprouvent des difficultés à se développer : en effet, la rentabilité économique pour l’utilisateur (le producteur ou l’auto consommateur) n’est pas toujours garantie, et la concurrence de fabricants étrangers produisant de petites éoliennes en grande série reste forte.</w:t>
+      </w:r>
+    </w:p>
+    <w:p>
+      <w:pPr>
+        <w:pStyle w:val="Sansinterligne"/>
+        <w:jc w:val="both"/>
+        <w:rPr>
+          <w:lang w:val="fr-FR"/>
+        </w:rPr>
+      </w:pPr>
+      <w:r>
+        <w:rPr>
+          <w:lang w:val="fr-FR"/>
+        </w:rPr>
+        <w:t>Elles permettent de s’alimenter en électricité en total autonomie. Si elle n’est pas consommée immédiatement, elle est stockée dans des batteries de stockage. Malheureusement, leur prix élevé des batteries marginalise cette solution. De plus leur durée de vie excède rarement 7ans en moyenne c’est pourquoi le choix de l’éolienne est important.</w:t>
+      </w:r>
+    </w:p>
+    <w:p>
+      <w:pPr>
+        <w:pStyle w:val="Sansinterligne"/>
+        <w:jc w:val="both"/>
+        <w:rPr>
+          <w:lang w:val="fr-FR"/>
+        </w:rPr>
+      </w:pPr>
+    </w:p>
+    <w:p>
+      <w:pPr>
+        <w:pStyle w:val="Sansinterligne"/>
+        <w:jc w:val="both"/>
+        <w:rPr>
+          <w:lang w:val="fr-FR"/>
+        </w:rPr>
+      </w:pPr>
+      <w:r>
+        <w:rPr>
+          <w:lang w:val="fr-FR"/>
+        </w:rPr>
+        <w:t>Mais en milieu urbain une éolienne avec axe horizontal n’est pas adaptée, c’est pourquoi Monsieur Jacky ROBIN a donc conçu et fabriqué une première éolienne à axe vertical, type Savonius. Celle-ci fut testée avec la soufflerie disponible dans l’établissement.</w:t>
+      </w:r>
+    </w:p>
+    <w:p>
+      <w:pPr>
+        <w:pStyle w:val="Sansinterligne"/>
+        <w:jc w:val="both"/>
+        <w:rPr>
+          <w:lang w:val="fr-FR"/>
+        </w:rPr>
+      </w:pPr>
+      <w:r>
+        <w:rPr>
+          <w:lang w:val="fr-FR"/>
+        </w:rPr>
+        <w:t>L’objectif principal de ce projet est donc de vérifier la rentabilité de l’éolienne et en évaluer son efficacité.</w:t>
+      </w:r>
+    </w:p>
+    <w:p>
+      <w:pPr>
+        <w:pStyle w:val="Titre2"/>
+        <w:jc w:val="both"/>
+      </w:pPr>
+    </w:p>
+    <w:p>
+      <w:pPr>
+        <w:pStyle w:val="Titre2"/>
+        <w:jc w:val="both"/>
+      </w:pPr>
+    </w:p>
+    <w:p>
+      <w:pPr>
+        <w:pStyle w:val="Titre2"/>
+        <w:jc w:val="both"/>
+      </w:pPr>
+      <w:bookmarkStart w:id="3" w:name="_Toc504488978"/>
+      <w:r>
         <w:t>Liste du matériel</w:t>
       </w:r>
+      <w:bookmarkEnd w:id="3"/>
     </w:p>
     <w:p>
       <w:pPr>
         <w:pStyle w:val="Sansinterligne"/>
-        <w:rPr>
-          <w:lang w:val="fr-FR"/>
-        </w:rPr>
-      </w:pPr>
-      <w:r>
-        <w:rPr>
-          <w:lang w:val="fr-FR"/>
-        </w:rPr>
-        <w:t>-Un acces WIFI</w:t>
+        <w:jc w:val="both"/>
+        <w:rPr>
+          <w:lang w:val="fr-FR"/>
+        </w:rPr>
+      </w:pPr>
+      <w:r>
+        <w:rPr>
+          <w:lang w:val="fr-FR"/>
+        </w:rPr>
+        <w:t xml:space="preserve">-Un </w:t>
+      </w:r>
+      <w:r>
+        <w:rPr>
+          <w:lang w:val="fr-FR"/>
+        </w:rPr>
+        <w:t>accès</w:t>
+      </w:r>
+      <w:r>
+        <w:rPr>
+          <w:lang w:val="fr-FR"/>
+        </w:rPr>
+        <w:t xml:space="preserve"> WIFI</w:t>
       </w:r>
     </w:p>
     <w:p>
       <w:pPr>
         <w:pStyle w:val="Sansinterligne"/>
+        <w:jc w:val="both"/>
         <w:rPr>
           <w:lang w:val="fr-FR"/>
         </w:rPr>
@@ -1479,20 +1594,28 @@
     <w:p>
       <w:pPr>
         <w:pStyle w:val="Sansinterligne"/>
-        <w:rPr>
-          <w:lang w:val="fr-FR"/>
-        </w:rPr>
-      </w:pPr>
-      <w:r>
-        <w:rPr>
-          <w:lang w:val="fr-FR"/>
-        </w:rPr>
-        <w:t>-1 raspberry</w:t>
+        <w:jc w:val="both"/>
+        <w:rPr>
+          <w:lang w:val="fr-FR"/>
+        </w:rPr>
+      </w:pPr>
+      <w:r>
+        <w:rPr>
+          <w:lang w:val="fr-FR"/>
+        </w:rPr>
+        <w:t xml:space="preserve">-1 </w:t>
+      </w:r>
+      <w:r>
+        <w:rPr>
+          <w:lang w:val="fr-FR"/>
+        </w:rPr>
+        <w:t>Raspberry</w:t>
       </w:r>
     </w:p>
     <w:p>
       <w:pPr>
         <w:pStyle w:val="Sansinterligne"/>
+        <w:jc w:val="both"/>
         <w:rPr>
           <w:lang w:val="fr-FR"/>
         </w:rPr>
@@ -1507,6 +1630,7 @@
     <w:p>
       <w:pPr>
         <w:pStyle w:val="Sansinterligne"/>
+        <w:jc w:val="both"/>
         <w:rPr>
           <w:lang w:val="fr-FR"/>
         </w:rPr>
@@ -1521,6 +1645,7 @@
     <w:p>
       <w:pPr>
         <w:pStyle w:val="Sansinterligne"/>
+        <w:jc w:val="both"/>
         <w:rPr>
           <w:lang w:val="fr-FR"/>
         </w:rPr>
@@ -1535,6 +1660,7 @@
     <w:p>
       <w:pPr>
         <w:pStyle w:val="Sansinterligne"/>
+        <w:jc w:val="both"/>
         <w:rPr>
           <w:lang w:val="fr-FR"/>
         </w:rPr>
@@ -1545,12 +1671,11 @@
         </w:rPr>
         <w:t xml:space="preserve">-1 capteur force du vent </w:t>
       </w:r>
-      <w:bookmarkStart w:id="1" w:name="_GoBack"/>
-      <w:bookmarkEnd w:id="1"/>
     </w:p>
     <w:p>
       <w:pPr>
         <w:pStyle w:val="Sansinterligne"/>
+        <w:jc w:val="both"/>
         <w:rPr>
           <w:lang w:val="fr-FR"/>
         </w:rPr>
@@ -1559,22 +1684,18 @@
     <w:p>
       <w:pPr>
         <w:pStyle w:val="Titre2"/>
-        <w:rPr>
-          <w:lang w:val="fr-FR"/>
-        </w:rPr>
-      </w:pPr>
-      <w:bookmarkStart w:id="2" w:name="_Toc503884116"/>
-      <w:r>
-        <w:rPr>
-          <w:lang w:val="fr-FR"/>
-        </w:rPr>
+        <w:jc w:val="both"/>
+      </w:pPr>
+      <w:bookmarkStart w:id="4" w:name="_Toc504488979"/>
+      <w:r>
         <w:t>Les objectifs</w:t>
       </w:r>
-      <w:bookmarkEnd w:id="2"/>
+      <w:bookmarkEnd w:id="4"/>
     </w:p>
     <w:p>
       <w:pPr>
         <w:pStyle w:val="Sansinterligne"/>
+        <w:jc w:val="both"/>
         <w:rPr>
           <w:lang w:val="fr-FR"/>
         </w:rPr>
@@ -1589,6 +1710,7 @@
     <w:p>
       <w:pPr>
         <w:pStyle w:val="Sansinterligne"/>
+        <w:jc w:val="both"/>
         <w:rPr>
           <w:lang w:val="fr-FR"/>
         </w:rPr>
@@ -1597,6 +1719,7 @@
     <w:p>
       <w:pPr>
         <w:pStyle w:val="Sansinterligne"/>
+        <w:jc w:val="both"/>
         <w:rPr>
           <w:lang w:val="fr-FR"/>
         </w:rPr>
@@ -1611,6 +1734,7 @@
     <w:p>
       <w:pPr>
         <w:pStyle w:val="Sansinterligne"/>
+        <w:jc w:val="both"/>
         <w:rPr>
           <w:lang w:val="fr-FR"/>
         </w:rPr>
@@ -1619,6 +1743,7 @@
     <w:p>
       <w:pPr>
         <w:pStyle w:val="Sansinterligne"/>
+        <w:jc w:val="both"/>
         <w:rPr>
           <w:lang w:val="fr-FR"/>
         </w:rPr>
@@ -1633,6 +1758,7 @@
     <w:p>
       <w:pPr>
         <w:pStyle w:val="Sansinterligne"/>
+        <w:jc w:val="both"/>
         <w:rPr>
           <w:lang w:val="fr-FR"/>
         </w:rPr>
@@ -1641,6 +1767,7 @@
     <w:p>
       <w:pPr>
         <w:pStyle w:val="Sansinterligne"/>
+        <w:jc w:val="both"/>
         <w:rPr>
           <w:lang w:val="fr-FR"/>
         </w:rPr>
@@ -1655,6 +1782,7 @@
     <w:p>
       <w:pPr>
         <w:pStyle w:val="Sansinterligne"/>
+        <w:jc w:val="both"/>
         <w:rPr>
           <w:lang w:val="fr-FR"/>
         </w:rPr>
@@ -1663,6 +1791,7 @@
     <w:p>
       <w:pPr>
         <w:pStyle w:val="Sansinterligne"/>
+        <w:jc w:val="both"/>
         <w:rPr>
           <w:lang w:val="fr-FR"/>
         </w:rPr>
@@ -1677,6 +1806,7 @@
     <w:p>
       <w:pPr>
         <w:pStyle w:val="Sansinterligne"/>
+        <w:jc w:val="both"/>
         <w:rPr>
           <w:lang w:val="fr-FR"/>
         </w:rPr>
@@ -1685,61 +1815,47 @@
     <w:p>
       <w:pPr>
         <w:pStyle w:val="Titre1"/>
-      </w:pPr>
-      <w:bookmarkStart w:id="3" w:name="_Toc503884117"/>
+        <w:jc w:val="both"/>
+      </w:pPr>
+      <w:bookmarkStart w:id="5" w:name="_Toc504488980"/>
       <w:r>
         <w:t>A</w:t>
       </w:r>
       <w:r>
         <w:t>pplication</w:t>
       </w:r>
-      <w:bookmarkEnd w:id="3"/>
+      <w:bookmarkEnd w:id="5"/>
     </w:p>
     <w:p>
       <w:pPr>
         <w:pStyle w:val="Titre2"/>
-        <w:rPr>
-          <w:lang w:val="fr-FR"/>
-        </w:rPr>
-      </w:pPr>
-      <w:bookmarkStart w:id="4" w:name="_Toc503884118"/>
-      <w:r>
-        <w:rPr>
-          <w:lang w:val="fr-FR"/>
-        </w:rPr>
+        <w:jc w:val="both"/>
+      </w:pPr>
+      <w:bookmarkStart w:id="6" w:name="_Toc504488981"/>
+      <w:r>
         <w:t>Actuellement</w:t>
       </w:r>
-      <w:bookmarkEnd w:id="4"/>
+      <w:bookmarkEnd w:id="6"/>
     </w:p>
     <w:p>
       <w:pPr>
         <w:pStyle w:val="Sansinterligne"/>
-        <w:rPr>
-          <w:lang w:val="fr-FR"/>
-        </w:rPr>
-      </w:pPr>
-      <w:r>
-        <w:rPr>
-          <w:lang w:val="fr-FR"/>
-        </w:rPr>
-        <w:t>La</w:t>
-      </w:r>
-      <w:r>
-        <w:rPr>
-          <w:lang w:val="fr-FR"/>
-        </w:rPr>
-        <w:t xml:space="preserve"> commande de consigne (0-10v) se fait manuellement par le biais d'un potentiomètre situé sur un pupitr</w:t>
-      </w:r>
-      <w:r>
-        <w:rPr>
-          <w:lang w:val="fr-FR"/>
-        </w:rPr>
-        <w:t>e à proximité de la soufflerie.</w:t>
+        <w:jc w:val="both"/>
+        <w:rPr>
+          <w:lang w:val="fr-FR"/>
+        </w:rPr>
+      </w:pPr>
+      <w:r>
+        <w:rPr>
+          <w:lang w:val="fr-FR"/>
+        </w:rPr>
+        <w:t>La commande de consigne (0-10v) se fait manuellement par le biais d'un potentiomètre situé sur un pupitre à proximité de la soufflerie.</w:t>
       </w:r>
     </w:p>
     <w:p>
       <w:pPr>
         <w:pStyle w:val="Sansinterligne"/>
+        <w:jc w:val="both"/>
         <w:rPr>
           <w:lang w:val="fr-FR"/>
         </w:rPr>
@@ -1748,60 +1864,57 @@
     <w:p>
       <w:pPr>
         <w:pStyle w:val="Titre2"/>
-        <w:rPr>
-          <w:lang w:val="fr-FR"/>
-        </w:rPr>
-      </w:pPr>
-      <w:bookmarkStart w:id="5" w:name="_Toc503884119"/>
-      <w:r>
-        <w:rPr>
-          <w:lang w:val="fr-FR"/>
-        </w:rPr>
+        <w:jc w:val="both"/>
+      </w:pPr>
+      <w:bookmarkStart w:id="7" w:name="_Toc504488982"/>
+      <w:r>
         <w:t>Objectif</w:t>
       </w:r>
-      <w:bookmarkEnd w:id="5"/>
+      <w:bookmarkEnd w:id="7"/>
     </w:p>
     <w:p>
       <w:pPr>
         <w:pStyle w:val="Sansinterligne"/>
-        <w:rPr>
-          <w:lang w:val="fr-FR"/>
-        </w:rPr>
-      </w:pPr>
-      <w:r>
-        <w:rPr>
-          <w:lang w:val="fr-FR"/>
-        </w:rPr>
-        <w:t>Controler la comande depuis une application avec deux options de contrôles</w:t>
-      </w:r>
-      <w:r>
-        <w:rPr>
-          <w:lang w:val="fr-FR"/>
-        </w:rPr>
-        <w:t xml:space="preserve">. </w:t>
-      </w:r>
-      <w:r>
-        <w:rPr>
-          <w:lang w:val="fr-FR"/>
-        </w:rPr>
-        <w:t>Au démarrage de l'application, les 2 modes sont proposés</w:t>
-      </w:r>
-      <w:r>
-        <w:rPr>
-          <w:lang w:val="fr-FR"/>
-        </w:rPr>
-        <w:t>.</w:t>
-      </w:r>
-      <w:r>
-        <w:rPr>
-          <w:lang w:val="fr-FR"/>
-        </w:rPr>
-        <w:t xml:space="preserve"> :</w:t>
+        <w:jc w:val="both"/>
+        <w:rPr>
+          <w:lang w:val="fr-FR"/>
+        </w:rPr>
+      </w:pPr>
+      <w:r>
+        <w:rPr>
+          <w:lang w:val="fr-FR"/>
+        </w:rPr>
+        <w:t>Contrôler</w:t>
+      </w:r>
+      <w:r>
+        <w:rPr>
+          <w:lang w:val="fr-FR"/>
+        </w:rPr>
+        <w:t xml:space="preserve"> la </w:t>
+      </w:r>
+      <w:r>
+        <w:rPr>
+          <w:lang w:val="fr-FR"/>
+        </w:rPr>
+        <w:t>commande</w:t>
+      </w:r>
+      <w:r>
+        <w:rPr>
+          <w:lang w:val="fr-FR"/>
+        </w:rPr>
+        <w:t xml:space="preserve"> depuis une application avec deux options de contrôles</w:t>
+      </w:r>
+      <w:r>
+        <w:rPr>
+          <w:lang w:val="fr-FR"/>
+        </w:rPr>
+        <w:t>. Au démarrage de l'application, les 2 modes sont proposés. :</w:t>
       </w:r>
     </w:p>
     <w:p>
       <w:pPr>
         <w:pStyle w:val="Sansinterligne"/>
+        <w:jc w:val="both"/>
         <w:rPr>
           <w:lang w:val="fr-FR"/>
         </w:rPr>
@@ -1810,32 +1923,24 @@
     <w:p>
       <w:pPr>
         <w:pStyle w:val="Sansinterligne"/>
+        <w:jc w:val="both"/>
         <w:rPr>
           <w:rStyle w:val="Titre3Car"/>
+          <w:lang w:val="fr-FR"/>
         </w:rPr>
       </w:pPr>
       <w:r>
         <w:rPr>
           <w:rStyle w:val="Titre3Car"/>
-        </w:rPr>
-        <w:t>M</w:t>
-      </w:r>
-      <w:r>
-        <w:rPr>
-          <w:rStyle w:val="Titre3Car"/>
-        </w:rPr>
-        <w:t xml:space="preserve">ode </w:t>
-      </w:r>
-      <w:r>
-        <w:rPr>
-          <w:rStyle w:val="Titre3Car"/>
-        </w:rPr>
-        <w:t>instantané</w:t>
+          <w:lang w:val="fr-FR"/>
+        </w:rPr>
+        <w:t>Mode instantané</w:t>
       </w:r>
     </w:p>
     <w:p>
       <w:pPr>
         <w:pStyle w:val="Sansinterligne"/>
+        <w:jc w:val="both"/>
         <w:rPr>
           <w:rStyle w:val="Titre3Car"/>
           <w:b w:val="0"/>
@@ -1843,6 +1948,7 @@
           <w:i w:val="0"/>
           <w:iCs w:val="0"/>
           <w:szCs w:val="20"/>
+          <w:lang w:val="fr-FR"/>
         </w:rPr>
       </w:pPr>
       <w:r>
@@ -1853,6 +1959,7 @@
           <w:i w:val="0"/>
           <w:iCs w:val="0"/>
           <w:szCs w:val="20"/>
+          <w:lang w:val="fr-FR"/>
         </w:rPr>
         <w:t>Une interface affiche un curseur permettant de modifier la consigne (entre 0 et 100 % du max de la soufflerie). L'interface affiche en instantané la force du vent et la puissance éolienne produite.</w:t>
       </w:r>
@@ -1860,6 +1967,7 @@
     <w:p>
       <w:pPr>
         <w:pStyle w:val="Sansinterligne"/>
+        <w:jc w:val="both"/>
         <w:rPr>
           <w:rStyle w:val="Titre3Car"/>
           <w:b w:val="0"/>
@@ -1867,12 +1975,14 @@
           <w:i w:val="0"/>
           <w:iCs w:val="0"/>
           <w:szCs w:val="20"/>
+          <w:lang w:val="fr-FR"/>
         </w:rPr>
       </w:pPr>
     </w:p>
     <w:p>
       <w:pPr>
         <w:pStyle w:val="Sansinterligne"/>
+        <w:jc w:val="both"/>
         <w:rPr>
           <w:lang w:val="fr-FR"/>
         </w:rPr>
@@ -1880,18 +1990,21 @@
       <w:r>
         <w:rPr>
           <w:rStyle w:val="Titre3Car"/>
+          <w:lang w:val="fr-FR"/>
         </w:rPr>
         <w:t>Mode</w:t>
       </w:r>
       <w:r>
         <w:rPr>
           <w:rStyle w:val="Titre3Car"/>
+          <w:lang w:val="fr-FR"/>
         </w:rPr>
         <w:t xml:space="preserve"> </w:t>
       </w:r>
       <w:r>
         <w:rPr>
           <w:rStyle w:val="Titre3Car"/>
+          <w:lang w:val="fr-FR"/>
         </w:rPr>
         <w:t>scenario </w:t>
       </w:r>
@@ -1899,71 +2012,169 @@
     <w:p>
       <w:pPr>
         <w:pStyle w:val="Sansinterligne"/>
-      </w:pPr>
-      <w:r>
-        <w:t>Ce mode de test implique:</w:t>
+        <w:jc w:val="both"/>
+        <w:rPr>
+          <w:lang w:val="fr-FR"/>
+        </w:rPr>
+      </w:pPr>
+      <w:r>
+        <w:rPr>
+          <w:lang w:val="fr-FR"/>
+        </w:rPr>
+        <w:t xml:space="preserve">Ce mode de test </w:t>
+      </w:r>
+      <w:r>
+        <w:rPr>
+          <w:lang w:val="fr-FR"/>
+        </w:rPr>
+        <w:t>implique :</w:t>
       </w:r>
     </w:p>
     <w:p>
       <w:pPr>
         <w:pStyle w:val="Sansinterligne"/>
-      </w:pPr>
-      <w:r>
-        <w:t xml:space="preserve"> - de sélectionner ou créer un scénario d</w:t>
-      </w:r>
-      <w:r>
-        <w:t>e test (périodes de puissances)</w:t>
+        <w:jc w:val="both"/>
+        <w:rPr>
+          <w:lang w:val="fr-FR"/>
+        </w:rPr>
+      </w:pPr>
+      <w:r>
+        <w:rPr>
+          <w:lang w:val="fr-FR"/>
+        </w:rPr>
+        <w:t xml:space="preserve"> - de sélectionner ou créer un scénario de test (périodes de puissances)</w:t>
       </w:r>
     </w:p>
     <w:p>
       <w:pPr>
         <w:pStyle w:val="Sansinterligne"/>
-      </w:pPr>
-      <w:r>
+        <w:jc w:val="both"/>
+        <w:rPr>
+          <w:lang w:val="fr-FR"/>
+        </w:rPr>
+      </w:pPr>
+      <w:r>
+        <w:rPr>
+          <w:lang w:val="fr-FR"/>
+        </w:rPr>
         <w:t xml:space="preserve"> - de sélectionner, ou enregistrer, une </w:t>
       </w:r>
       <w:r>
-        <w:t>eolienne afin de retrouver les performance liée a une éolienne</w:t>
+        <w:rPr>
+          <w:lang w:val="fr-FR"/>
+        </w:rPr>
+        <w:t>éolienne</w:t>
+      </w:r>
+      <w:r>
+        <w:rPr>
+          <w:lang w:val="fr-FR"/>
+        </w:rPr>
+        <w:t xml:space="preserve"> afin de retrouver </w:t>
+      </w:r>
+      <w:r>
+        <w:rPr>
+          <w:lang w:val="fr-FR"/>
+        </w:rPr>
+        <w:t>les performances liées</w:t>
+      </w:r>
+      <w:r>
+        <w:rPr>
+          <w:lang w:val="fr-FR"/>
+        </w:rPr>
+        <w:t xml:space="preserve"> </w:t>
+      </w:r>
+      <w:r>
+        <w:rPr>
+          <w:lang w:val="fr-FR"/>
+        </w:rPr>
+        <w:t>à</w:t>
+      </w:r>
+      <w:r>
+        <w:rPr>
+          <w:lang w:val="fr-FR"/>
+        </w:rPr>
+        <w:t xml:space="preserve"> une éolienne</w:t>
       </w:r>
     </w:p>
     <w:p>
       <w:pPr>
         <w:pStyle w:val="Sansinterligne"/>
+        <w:jc w:val="both"/>
+        <w:rPr>
+          <w:lang w:val="fr-FR"/>
+        </w:rPr>
       </w:pPr>
     </w:p>
     <w:p>
       <w:pPr>
         <w:pStyle w:val="Sansinterligne"/>
-      </w:pPr>
-      <w:r>
+        <w:jc w:val="both"/>
+        <w:rPr>
+          <w:lang w:val="fr-FR"/>
+        </w:rPr>
+      </w:pPr>
+      <w:r>
+        <w:rPr>
+          <w:lang w:val="fr-FR"/>
+        </w:rPr>
         <w:t xml:space="preserve">En mode scénario, l'opérateur sélectionne l'éolienne et le scénario, puis il démarre sa séquence de test. Au fur et à mesure du déroulement du test, la force du vent et la puissance produite sont mises à jour en instantané. </w:t>
       </w:r>
     </w:p>
     <w:p>
       <w:pPr>
         <w:pStyle w:val="Sansinterligne"/>
-      </w:pPr>
-      <w:r>
+        <w:jc w:val="both"/>
+        <w:rPr>
+          <w:lang w:val="fr-FR"/>
+        </w:rPr>
+      </w:pPr>
+      <w:r>
+        <w:rPr>
+          <w:lang w:val="fr-FR"/>
+        </w:rPr>
         <w:t>Les tests effectués sont archivés dans une base de données, et accessible via l'interface Web.</w:t>
       </w:r>
     </w:p>
     <w:p>
       <w:pPr>
         <w:pStyle w:val="Sansinterligne"/>
-      </w:pPr>
-      <w:r>
-        <w:lastRenderedPageBreak/>
-        <w:t>Pour chaque éolienne, les informations à enregistrer seront à définir (modèle, type, fabricant, …). Cependant, il sera possible d'attacher un document technique à l'éolienne (permettant ainsi d'accéder aux données constructeurs en vue de les confronter avec les mesures effectuées).</w:t>
+        <w:jc w:val="both"/>
+        <w:rPr>
+          <w:lang w:val="fr-FR"/>
+        </w:rPr>
+      </w:pPr>
+      <w:r>
+        <w:rPr>
+          <w:lang w:val="fr-FR"/>
+        </w:rPr>
+        <w:t xml:space="preserve">Pour chaque éolienne, les informations à enregistrer seront à définir (modèle, type, fabricant, …). Cependant, il sera possible d'attacher un document technique à l'éolienne (permettant ainsi d'accéder </w:t>
+      </w:r>
+      <w:r>
+        <w:rPr>
+          <w:lang w:val="fr-FR"/>
+        </w:rPr>
+        <w:t>aux données constructrices</w:t>
+      </w:r>
+      <w:r>
+        <w:rPr>
+          <w:lang w:val="fr-FR"/>
+        </w:rPr>
+        <w:t xml:space="preserve"> en vue de les confronter avec les mesures effectuées).</w:t>
       </w:r>
     </w:p>
     <w:p>
       <w:pPr>
         <w:pStyle w:val="Sansinterligne"/>
+        <w:jc w:val="both"/>
+        <w:rPr>
+          <w:lang w:val="fr-FR"/>
+        </w:rPr>
       </w:pPr>
     </w:p>
     <w:p>
       <w:pPr>
         <w:pStyle w:val="Titre4"/>
+        <w:jc w:val="both"/>
       </w:pPr>
       <w:r>
         <w:t>Un compte rendu de scénario est affiché en fin de test.</w:t>
@@ -1972,335 +2183,664 @@
     <w:p>
       <w:pPr>
         <w:pStyle w:val="Sansinterligne"/>
-      </w:pPr>
-      <w:r>
-        <w:t>U</w:t>
-      </w:r>
-      <w:r>
-        <w:t>ne courbe est tracée mettant en évidence la puissance produite en fonction de la force du vent.</w:t>
-      </w:r>
-    </w:p>
-    <w:p/>
+        <w:jc w:val="both"/>
+        <w:rPr>
+          <w:lang w:val="fr-FR"/>
+        </w:rPr>
+      </w:pPr>
+      <w:r>
+        <w:rPr>
+          <w:lang w:val="fr-FR"/>
+        </w:rPr>
+        <w:t>Une courbe est tracée mettant en évidence la puissance produite en fonction de la force du vent.</w:t>
+      </w:r>
+    </w:p>
+    <w:p>
+      <w:pPr>
+        <w:jc w:val="both"/>
+      </w:pPr>
+    </w:p>
     <w:p>
       <w:pPr>
         <w:pStyle w:val="Titre1"/>
-      </w:pPr>
-      <w:bookmarkStart w:id="6" w:name="_Toc503884120"/>
-      <w:r>
-        <w:t>Mise en place d'une interface de mesure / commande</w:t>
-      </w:r>
-      <w:r>
-        <w:t xml:space="preserve"> (système embarqué)</w:t>
-      </w:r>
-      <w:bookmarkEnd w:id="6"/>
+        <w:jc w:val="both"/>
+      </w:pPr>
+      <w:bookmarkStart w:id="8" w:name="_Toc504488983"/>
+      <w:r>
+        <w:t>Mise en place d'une interface de mesure / commande (système embarqué)</w:t>
+      </w:r>
+      <w:bookmarkEnd w:id="8"/>
     </w:p>
     <w:p>
       <w:pPr>
         <w:pStyle w:val="Titre2"/>
-      </w:pPr>
-      <w:bookmarkStart w:id="7" w:name="_Toc503884121"/>
+        <w:jc w:val="both"/>
+      </w:pPr>
+      <w:bookmarkStart w:id="9" w:name="_Toc504488984"/>
       <w:r>
         <w:t>Outils</w:t>
       </w:r>
-      <w:bookmarkEnd w:id="7"/>
+      <w:bookmarkEnd w:id="9"/>
     </w:p>
     <w:p>
       <w:pPr>
         <w:pStyle w:val="Sansinterligne"/>
-      </w:pPr>
-      <w:r>
+        <w:jc w:val="both"/>
+        <w:rPr>
+          <w:lang w:val="fr-FR"/>
+        </w:rPr>
+      </w:pPr>
+      <w:r>
+        <w:rPr>
+          <w:lang w:val="fr-FR"/>
+        </w:rPr>
         <w:t>-Raspberry</w:t>
       </w:r>
     </w:p>
     <w:p>
       <w:pPr>
         <w:pStyle w:val="Sansinterligne"/>
-      </w:pPr>
-      <w:r>
-        <w:t>-Carte éléctronique d’</w:t>
-      </w:r>
-      <w:r>
+        <w:jc w:val="both"/>
+        <w:rPr>
+          <w:lang w:val="fr-FR"/>
+        </w:rPr>
+      </w:pPr>
+      <w:r>
+        <w:rPr>
+          <w:lang w:val="fr-FR"/>
+        </w:rPr>
+        <w:t xml:space="preserve">-Carte </w:t>
+      </w:r>
+      <w:r>
+        <w:rPr>
+          <w:lang w:val="fr-FR"/>
+        </w:rPr>
+        <w:t>électronique</w:t>
+      </w:r>
+      <w:r>
+        <w:rPr>
+          <w:lang w:val="fr-FR"/>
+        </w:rPr>
+        <w:t xml:space="preserve"> d’</w:t>
+      </w:r>
+      <w:r>
+        <w:rPr>
+          <w:lang w:val="fr-FR"/>
+        </w:rPr>
         <w:t>interface</w:t>
       </w:r>
     </w:p>
     <w:p>
       <w:pPr>
         <w:pStyle w:val="Sansinterligne"/>
+        <w:jc w:val="both"/>
+        <w:rPr>
+          <w:lang w:val="fr-FR"/>
+        </w:rPr>
       </w:pPr>
     </w:p>
     <w:p>
       <w:pPr>
         <w:pStyle w:val="Titre2"/>
-      </w:pPr>
-      <w:bookmarkStart w:id="8" w:name="_Toc503884122"/>
+        <w:jc w:val="both"/>
+      </w:pPr>
+      <w:bookmarkStart w:id="10" w:name="_Toc504488985"/>
       <w:r>
         <w:t>Objectifs</w:t>
       </w:r>
-      <w:bookmarkEnd w:id="8"/>
+      <w:bookmarkEnd w:id="10"/>
     </w:p>
     <w:p>
       <w:pPr>
         <w:pStyle w:val="Sansinterligne"/>
-      </w:pPr>
-      <w:r>
+        <w:jc w:val="both"/>
+        <w:rPr>
+          <w:lang w:val="fr-FR"/>
+        </w:rPr>
+      </w:pPr>
+      <w:r>
+        <w:rPr>
+          <w:lang w:val="fr-FR"/>
+        </w:rPr>
         <w:t>-Capturer la puissance et la commande de la consigne (0-10v)</w:t>
       </w:r>
     </w:p>
     <w:p>
       <w:pPr>
         <w:pStyle w:val="Sansinterligne"/>
-      </w:pPr>
-      <w:r>
+        <w:jc w:val="both"/>
+        <w:rPr>
+          <w:lang w:val="fr-FR"/>
+        </w:rPr>
+      </w:pPr>
+      <w:r>
+        <w:rPr>
+          <w:lang w:val="fr-FR"/>
+        </w:rPr>
         <w:t>-Être en relation avec un PC via le réseau (socket)</w:t>
       </w:r>
     </w:p>
     <w:p>
       <w:pPr>
         <w:pStyle w:val="Sansinterligne"/>
-      </w:pPr>
-      <w:r>
-        <w:t>-Mise à jour des informations dans la base de donnée</w:t>
+        <w:jc w:val="both"/>
+        <w:rPr>
+          <w:lang w:val="fr-FR"/>
+        </w:rPr>
+      </w:pPr>
+      <w:r>
+        <w:rPr>
+          <w:lang w:val="fr-FR"/>
+        </w:rPr>
+        <w:t xml:space="preserve">-Mise à jour des informations dans la base de </w:t>
+      </w:r>
+      <w:r>
+        <w:rPr>
+          <w:lang w:val="fr-FR"/>
+        </w:rPr>
+        <w:t>données</w:t>
       </w:r>
     </w:p>
     <w:p>
       <w:pPr>
         <w:pStyle w:val="Sansinterligne"/>
+        <w:jc w:val="both"/>
+        <w:rPr>
+          <w:lang w:val="fr-FR"/>
+        </w:rPr>
       </w:pPr>
     </w:p>
     <w:p>
       <w:pPr>
         <w:pStyle w:val="Sansinterligne"/>
+        <w:jc w:val="both"/>
+        <w:rPr>
+          <w:lang w:val="fr-FR"/>
+        </w:rPr>
       </w:pPr>
     </w:p>
     <w:p>
       <w:pPr>
         <w:pStyle w:val="Titre1"/>
-      </w:pPr>
-      <w:bookmarkStart w:id="9" w:name="_Toc503884123"/>
+        <w:jc w:val="both"/>
+      </w:pPr>
+      <w:bookmarkStart w:id="11" w:name="_Toc504488986"/>
       <w:r>
         <w:t>Développement de pages Web de consultation</w:t>
       </w:r>
-      <w:bookmarkEnd w:id="9"/>
+      <w:bookmarkEnd w:id="11"/>
     </w:p>
     <w:p>
       <w:pPr>
         <w:pStyle w:val="Titre2"/>
-      </w:pPr>
-      <w:bookmarkStart w:id="10" w:name="_Toc503884124"/>
+        <w:jc w:val="both"/>
+      </w:pPr>
+      <w:bookmarkStart w:id="12" w:name="_Toc504488987"/>
       <w:r>
         <w:t>Objectifs</w:t>
       </w:r>
-      <w:bookmarkEnd w:id="10"/>
+      <w:bookmarkEnd w:id="12"/>
     </w:p>
     <w:p>
       <w:pPr>
         <w:pStyle w:val="Sansinterligne"/>
-      </w:pPr>
-      <w:r>
+        <w:jc w:val="both"/>
+        <w:rPr>
+          <w:lang w:val="fr-FR"/>
+        </w:rPr>
+      </w:pPr>
+      <w:r>
+        <w:rPr>
+          <w:lang w:val="fr-FR"/>
+        </w:rPr>
         <w:t>-Site responsif</w:t>
       </w:r>
     </w:p>
     <w:p>
       <w:pPr>
         <w:pStyle w:val="Sansinterligne"/>
-      </w:pPr>
-      <w:r>
+        <w:jc w:val="both"/>
+        <w:rPr>
+          <w:lang w:val="fr-FR"/>
+        </w:rPr>
+      </w:pPr>
+      <w:r>
+        <w:rPr>
+          <w:lang w:val="fr-FR"/>
+        </w:rPr>
         <w:t xml:space="preserve">-Consultation </w:t>
       </w:r>
       <w:r>
+        <w:rPr>
+          <w:lang w:val="fr-FR"/>
+        </w:rPr>
         <w:t xml:space="preserve">en direct </w:t>
       </w:r>
       <w:r>
+        <w:rPr>
+          <w:lang w:val="fr-FR"/>
+        </w:rPr>
         <w:t xml:space="preserve">de la force </w:t>
       </w:r>
       <w:r>
+        <w:rPr>
+          <w:lang w:val="fr-FR"/>
+        </w:rPr>
         <w:t>du vent et des historiques de scenario de test</w:t>
       </w:r>
     </w:p>
     <w:p>
       <w:pPr>
         <w:pStyle w:val="Sansinterligne"/>
+        <w:jc w:val="both"/>
+        <w:rPr>
+          <w:lang w:val="fr-FR"/>
+        </w:rPr>
       </w:pPr>
     </w:p>
     <w:p>
       <w:pPr>
         <w:pStyle w:val="Titre3"/>
-      </w:pPr>
-      <w:r>
-        <w:t>Par défaut:</w:t>
+        <w:jc w:val="both"/>
+      </w:pPr>
+      <w:r>
+        <w:t xml:space="preserve">Par </w:t>
+      </w:r>
+      <w:r>
+        <w:t>défaut :</w:t>
       </w:r>
     </w:p>
     <w:p>
       <w:pPr>
         <w:pStyle w:val="Sansinterligne"/>
-      </w:pPr>
-      <w:r>
-        <w:t>F</w:t>
-      </w:r>
-      <w:r>
-        <w:t>orce de vent de 0</w:t>
-      </w:r>
-      <w:r>
+        <w:jc w:val="both"/>
+        <w:rPr>
+          <w:lang w:val="fr-FR"/>
+        </w:rPr>
+      </w:pPr>
+      <w:r>
+        <w:rPr>
+          <w:lang w:val="fr-FR"/>
+        </w:rPr>
+        <w:t xml:space="preserve">Force de vent de 0 m/s (m/s ou km/h). </w:t>
+      </w:r>
+    </w:p>
+    <w:p>
+      <w:pPr>
+        <w:pStyle w:val="Sansinterligne"/>
+        <w:jc w:val="both"/>
+        <w:rPr>
+          <w:lang w:val="fr-FR"/>
+        </w:rPr>
+      </w:pPr>
+      <w:r>
+        <w:rPr>
+          <w:lang w:val="fr-FR"/>
+        </w:rPr>
+        <w:t>Production de 0Watts. La force du vent peut être affichée en m/s ou km/h.</w:t>
+      </w:r>
+    </w:p>
+    <w:p>
+      <w:pPr>
+        <w:pStyle w:val="Sansinterligne"/>
+        <w:jc w:val="both"/>
+        <w:rPr>
+          <w:lang w:val="fr-FR"/>
+        </w:rPr>
+      </w:pPr>
+    </w:p>
+    <w:p>
+      <w:pPr>
+        <w:pStyle w:val="Titre4"/>
+        <w:jc w:val="both"/>
+      </w:pPr>
+      <w:r>
+        <w:t>Remarque :</w:t>
+      </w:r>
+    </w:p>
+    <w:p>
+      <w:pPr>
+        <w:jc w:val="both"/>
+      </w:pPr>
+      <w:r>
+        <w:t>L'énergie produite par l'éolienne charge 2 batterie de 12V montées en série. Ainsi, la mesure du courant de charge multiplié par la tension de charge nous donnera la puissance instantanée</w:t>
+      </w:r>
+      <w:r>
+        <w:t>.</w:t>
+      </w:r>
+    </w:p>
+    <w:p>
+      <w:pPr>
+        <w:pStyle w:val="Titre1"/>
+        <w:jc w:val="both"/>
+      </w:pPr>
+      <w:bookmarkStart w:id="13" w:name="_Toc504488988"/>
+      <w:r>
+        <w:t>Sécurisation de l'accès à l'éolienne</w:t>
+      </w:r>
+      <w:bookmarkEnd w:id="13"/>
+    </w:p>
+    <w:p>
+      <w:pPr>
+        <w:pStyle w:val="Sansinterligne"/>
+        <w:jc w:val="both"/>
+        <w:rPr>
+          <w:lang w:val="fr-FR"/>
+        </w:rPr>
+      </w:pPr>
+      <w:r>
+        <w:rPr>
+          <w:lang w:val="fr-FR"/>
+        </w:rPr>
+        <w:t xml:space="preserve">La pièce est </w:t>
+      </w:r>
+      <w:r>
+        <w:rPr>
+          <w:lang w:val="fr-FR"/>
+        </w:rPr>
+        <w:t>composée</w:t>
+      </w:r>
+      <w:r>
+        <w:rPr>
+          <w:lang w:val="fr-FR"/>
+        </w:rPr>
+        <w:t xml:space="preserve"> D’un gros ventilateur, d’une </w:t>
+      </w:r>
+      <w:r>
+        <w:rPr>
+          <w:lang w:val="fr-FR"/>
+        </w:rPr>
+        <w:t>éolienne</w:t>
+      </w:r>
+      <w:r>
+        <w:rPr>
+          <w:lang w:val="fr-FR"/>
+        </w:rPr>
+        <w:t xml:space="preserve"> et d’un capteur de vent.</w:t>
+      </w:r>
+    </w:p>
+    <w:p>
+      <w:pPr>
+        <w:pStyle w:val="Sansinterligne"/>
+        <w:jc w:val="both"/>
+        <w:rPr>
+          <w:lang w:val="fr-FR"/>
+        </w:rPr>
+      </w:pPr>
+    </w:p>
+    <w:p>
+      <w:pPr>
+        <w:pStyle w:val="Titre2"/>
+        <w:jc w:val="both"/>
+      </w:pPr>
+      <w:bookmarkStart w:id="14" w:name="_Toc504488989"/>
+      <w:r>
+        <w:t>Actuellement</w:t>
+      </w:r>
+      <w:bookmarkEnd w:id="14"/>
+    </w:p>
+    <w:p>
+      <w:pPr>
+        <w:pStyle w:val="Sansinterligne"/>
+        <w:jc w:val="both"/>
+        <w:rPr>
+          <w:lang w:val="fr-FR"/>
+        </w:rPr>
+      </w:pPr>
+      <w:r>
+        <w:rPr>
+          <w:lang w:val="fr-FR"/>
+        </w:rPr>
+        <w:t xml:space="preserve">Aucune sécurité n’est mise en place ce qui fait qu’une personne peut </w:t>
+      </w:r>
+      <w:r>
+        <w:rPr>
+          <w:lang w:val="fr-FR"/>
+        </w:rPr>
+        <w:t>pénétrer</w:t>
+      </w:r>
+      <w:r>
+        <w:rPr>
+          <w:lang w:val="fr-FR"/>
+        </w:rPr>
+        <w:t xml:space="preserve"> dans la pièce alors que celle-ci est en fonctionnement.</w:t>
+      </w:r>
+    </w:p>
+    <w:p>
+      <w:pPr>
+        <w:pStyle w:val="Sansinterligne"/>
+        <w:jc w:val="both"/>
+        <w:rPr>
+          <w:lang w:val="fr-FR"/>
+        </w:rPr>
+      </w:pPr>
+    </w:p>
+    <w:p>
+      <w:pPr>
+        <w:pStyle w:val="Titre2"/>
+        <w:jc w:val="both"/>
+      </w:pPr>
+      <w:bookmarkStart w:id="15" w:name="_Toc504488990"/>
+      <w:r>
+        <w:t>Objectifs</w:t>
+      </w:r>
+      <w:bookmarkEnd w:id="15"/>
+    </w:p>
+    <w:p>
+      <w:pPr>
+        <w:pStyle w:val="Sansinterligne"/>
+        <w:jc w:val="both"/>
+        <w:rPr>
+          <w:lang w:val="fr-FR"/>
+        </w:rPr>
+      </w:pPr>
+      <w:r>
+        <w:rPr>
+          <w:lang w:val="fr-FR"/>
+        </w:rPr>
+        <w:t>-Mise en place d’un capteur afin de connaître l’état de la porte (ouverte ou fermée)</w:t>
+      </w:r>
+      <w:r>
+        <w:rPr>
+          <w:lang w:val="fr-FR"/>
+        </w:rPr>
+        <w:t xml:space="preserve"> afin de stopper la mise en route de la soufflerie si la porte est ouverte (arrêt d’urgence)</w:t>
+      </w:r>
+    </w:p>
+    <w:p>
+      <w:pPr>
+        <w:pStyle w:val="Sansinterligne"/>
+        <w:jc w:val="both"/>
+        <w:rPr>
+          <w:lang w:val="fr-FR"/>
+        </w:rPr>
+      </w:pPr>
+      <w:r>
+        <w:rPr>
+          <w:lang w:val="fr-FR"/>
+        </w:rPr>
+        <w:t xml:space="preserve">-Mise en place d’un capteur de </w:t>
+      </w:r>
+      <w:r>
+        <w:rPr>
+          <w:lang w:val="fr-FR"/>
+        </w:rPr>
+        <w:t>détection</w:t>
+      </w:r>
+      <w:r>
+        <w:rPr>
+          <w:lang w:val="fr-FR"/>
+        </w:rPr>
         <w:t xml:space="preserve"> </w:t>
       </w:r>
       <w:r>
-        <w:t>m/s</w:t>
-      </w:r>
-      <w:r>
-        <w:t xml:space="preserve"> (</w:t>
-      </w:r>
-      <w:r>
-        <w:t>m/s ou km/h</w:t>
-      </w:r>
-      <w:r>
-        <w:t>).</w:t>
-      </w:r>
-      <w:r>
-        <w:t xml:space="preserve"> </w:t>
+        <w:rPr>
+          <w:lang w:val="fr-FR"/>
+        </w:rPr>
+        <w:t>présence</w:t>
+      </w:r>
+      <w:r>
+        <w:rPr>
+          <w:lang w:val="fr-FR"/>
+        </w:rPr>
+        <w:t xml:space="preserve"> afin de ne pas démarrer la </w:t>
+      </w:r>
+      <w:r>
+        <w:rPr>
+          <w:lang w:val="fr-FR"/>
+        </w:rPr>
+        <w:t>soufflerie</w:t>
       </w:r>
     </w:p>
     <w:p>
       <w:pPr>
         <w:pStyle w:val="Sansinterligne"/>
-      </w:pPr>
-      <w:r>
-        <w:t>P</w:t>
-      </w:r>
-      <w:r>
-        <w:t>roduction de 0Watts. La force du vent peut être affichée en m/s ou km/h.</w:t>
+        <w:jc w:val="both"/>
+        <w:rPr>
+          <w:lang w:val="fr-FR"/>
+        </w:rPr>
+      </w:pPr>
+      <w:r>
+        <w:rPr>
+          <w:lang w:val="fr-FR"/>
+        </w:rPr>
+        <w:t>-Indication sur le logiciel de l’</w:t>
+      </w:r>
+      <w:r>
+        <w:rPr>
+          <w:lang w:val="fr-FR"/>
+        </w:rPr>
+        <w:t>arrêt</w:t>
+      </w:r>
+      <w:r>
+        <w:rPr>
+          <w:lang w:val="fr-FR"/>
+        </w:rPr>
+        <w:t xml:space="preserve"> d’urgence ou de l’impossibilité de démarrer</w:t>
       </w:r>
     </w:p>
     <w:p>
       <w:pPr>
         <w:pStyle w:val="Sansinterligne"/>
+        <w:jc w:val="both"/>
+        <w:rPr>
+          <w:lang w:val="fr-FR"/>
+        </w:rPr>
+      </w:pPr>
+      <w:r>
+        <w:rPr>
+          <w:lang w:val="fr-FR"/>
+        </w:rPr>
+        <w:t>-Indication sur le logiciel de l’état du capteur de la porte et de présence</w:t>
+      </w:r>
+    </w:p>
+    <w:p>
+      <w:pPr>
+        <w:pStyle w:val="Sansinterligne"/>
+        <w:jc w:val="both"/>
+        <w:rPr>
+          <w:lang w:val="fr-FR"/>
+        </w:rPr>
       </w:pPr>
     </w:p>
     <w:p>
       <w:pPr>
         <w:pStyle w:val="Titre4"/>
-      </w:pPr>
-      <w:r>
-        <w:t>Remarque:</w:t>
-      </w:r>
-    </w:p>
-    <w:p>
-      <w:r>
-        <w:t>L'énergie produite par l'éolienne charge 2 batterie de 12V montées en série. Ainsi, la mesure du courant de charge multiplié par la tension de charge nous donnera la puissance instantanée</w:t>
-      </w:r>
-      <w:r>
-        <w:t>.</w:t>
+        <w:jc w:val="both"/>
+      </w:pPr>
+      <w:r>
+        <w:t xml:space="preserve">Possibilité </w:t>
+      </w:r>
+      <w:r>
+        <w:t>de rajouter une alarme visuelle ou sonore à l'extérieure de la soufflerie pour alerter l'opérateur en cas d'ouverture de porte ou de présence non prévus.</w:t>
+      </w:r>
+    </w:p>
+    <w:p>
+      <w:pPr>
+        <w:jc w:val="both"/>
+      </w:pPr>
+    </w:p>
+    <w:p>
+      <w:pPr>
+        <w:rPr>
+          <w:rFonts w:asciiTheme="majorHAnsi" w:eastAsiaTheme="majorEastAsia" w:hAnsiTheme="majorHAnsi" w:cstheme="majorBidi"/>
+          <w:color w:val="F24F4F" w:themeColor="accent1"/>
+          <w:sz w:val="36"/>
+          <w:szCs w:val="36"/>
+        </w:rPr>
+      </w:pPr>
+      <w:r>
+        <w:br w:type="page"/>
       </w:r>
     </w:p>
     <w:p>
       <w:pPr>
         <w:pStyle w:val="Titre1"/>
-      </w:pPr>
-      <w:bookmarkStart w:id="11" w:name="_Toc503884125"/>
-      <w:r>
-        <w:t>Sécurisation de l'accès à l'éolienne</w:t>
-      </w:r>
-      <w:bookmarkEnd w:id="11"/>
-    </w:p>
-    <w:p>
-      <w:pPr>
-        <w:pStyle w:val="Sansinterligne"/>
-      </w:pPr>
-      <w:r>
-        <w:t>La pièce est composé D’un gros ventilateur, d’une eolienne et d’un capteur de vent.</w:t>
-      </w:r>
-    </w:p>
-    <w:p>
-      <w:pPr>
-        <w:pStyle w:val="Sansinterligne"/>
-      </w:pPr>
-    </w:p>
-    <w:p>
-      <w:pPr>
-        <w:pStyle w:val="Titre2"/>
-      </w:pPr>
-      <w:bookmarkStart w:id="12" w:name="_Toc503884126"/>
-      <w:r>
-        <w:t>Actuellement</w:t>
-      </w:r>
-      <w:bookmarkEnd w:id="12"/>
-    </w:p>
-    <w:p>
-      <w:pPr>
-        <w:pStyle w:val="Sansinterligne"/>
-      </w:pPr>
-      <w:r>
-        <w:t>Aucune sécurité n’est mise en place ce qui fait qu’une personne peut pénetrer dans la pièce alors que celle-ci est en fonctionnement.</w:t>
-      </w:r>
-    </w:p>
-    <w:p>
-      <w:pPr>
-        <w:pStyle w:val="Sansinterligne"/>
-      </w:pPr>
-    </w:p>
-    <w:p>
-      <w:pPr>
-        <w:pStyle w:val="Titre2"/>
-      </w:pPr>
-      <w:bookmarkStart w:id="13" w:name="_Toc503884127"/>
-      <w:r>
-        <w:lastRenderedPageBreak/>
-        <w:t>Objectifs</w:t>
-      </w:r>
-      <w:bookmarkEnd w:id="13"/>
-    </w:p>
-    <w:p>
-      <w:pPr>
-        <w:pStyle w:val="Sansinterligne"/>
-      </w:pPr>
-      <w:r>
-        <w:t>-Mise en place d’un capteur afin de connaître l’état de la porte (ouverte ou fermée)</w:t>
-      </w:r>
-      <w:r>
-        <w:t xml:space="preserve"> afin de stopper la mise en route de la soufflerie si la porte est ouverte (arrêt d’urgence)</w:t>
-      </w:r>
-    </w:p>
-    <w:p>
-      <w:pPr>
-        <w:pStyle w:val="Sansinterligne"/>
-      </w:pPr>
-      <w:r>
-        <w:t>-Mise en place d’un capteur de detectionde presence afin de ne pas démarrer la souflerie</w:t>
-      </w:r>
-    </w:p>
-    <w:p>
-      <w:pPr>
-        <w:pStyle w:val="Sansinterligne"/>
-      </w:pPr>
-      <w:r>
-        <w:t>-Indication sur le logiciel de l’arret d’urgence ou de l’impossibilité de démarrer</w:t>
-      </w:r>
-    </w:p>
-    <w:p>
-      <w:pPr>
-        <w:pStyle w:val="Sansinterligne"/>
-      </w:pPr>
-      <w:r>
-        <w:t>-Indication sur le logiciel de l’état du capteur de la porte et de présence</w:t>
-      </w:r>
-    </w:p>
-    <w:p>
-      <w:pPr>
-        <w:pStyle w:val="Sansinterligne"/>
-      </w:pPr>
-    </w:p>
-    <w:p>
-      <w:pPr>
-        <w:pStyle w:val="Titre4"/>
-      </w:pPr>
-      <w:r>
-        <w:t xml:space="preserve">Possibilité </w:t>
-      </w:r>
-      <w:r>
-        <w:t>de rajouter une alarme visuelle ou sonore à l'extérieure de la soufflerie pour alerter l'opérateur en cas d'ouverture de porte ou de présence non prévus.</w:t>
+        <w:jc w:val="both"/>
+      </w:pPr>
+      <w:bookmarkStart w:id="16" w:name="_Toc504488991"/>
+      <w:r>
+        <w:t>Schéma de câblage</w:t>
+      </w:r>
+      <w:bookmarkStart w:id="17" w:name="_GoBack"/>
+      <w:bookmarkEnd w:id="16"/>
+      <w:bookmarkEnd w:id="17"/>
+    </w:p>
+    <w:p>
+      <w:pPr>
+        <w:jc w:val="both"/>
+      </w:pPr>
+    </w:p>
+    <w:p>
+      <w:pPr>
+        <w:tabs>
+          <w:tab w:val="left" w:pos="1085"/>
+        </w:tabs>
+        <w:jc w:val="both"/>
+      </w:pPr>
+      <w:r>
+        <w:tab/>
+      </w:r>
+      <w:r>
+        <w:drawing>
+          <wp:inline distT="0" distB="0" distL="0" distR="0" wp14:anchorId="25D6BC83" wp14:editId="3A0AB765">
+            <wp:extent cx="5760085" cy="4038600"/>
+            <wp:effectExtent l="0" t="0" r="0" b="0"/>
+            <wp:docPr id="4" name="Image 4"/>
+            <wp:cNvGraphicFramePr>
+              <a:graphicFrameLocks xmlns:a="http://schemas.openxmlformats.org/drawingml/2006/main" noChangeAspect="1"/>
+            </wp:cNvGraphicFramePr>
+            <a:graphic xmlns:a="http://schemas.openxmlformats.org/drawingml/2006/main">
+              <a:graphicData uri="http://schemas.openxmlformats.org/drawingml/2006/picture">
+                <pic:pic xmlns:pic="http://schemas.openxmlformats.org/drawingml/2006/picture">
+                  <pic:nvPicPr>
+                    <pic:cNvPr id="1" name=""/>
+                    <pic:cNvPicPr/>
+                  </pic:nvPicPr>
+                  <pic:blipFill>
+                    <a:blip r:embed="rId12"/>
+                    <a:stretch>
+                      <a:fillRect/>
+                    </a:stretch>
+                  </pic:blipFill>
+                  <pic:spPr>
+                    <a:xfrm>
+                      <a:off x="0" y="0"/>
+                      <a:ext cx="5760085" cy="4038600"/>
+                    </a:xfrm>
+                    <a:prstGeom prst="rect">
+                      <a:avLst/>
+                    </a:prstGeom>
+                  </pic:spPr>
+                </pic:pic>
+              </a:graphicData>
+            </a:graphic>
+          </wp:inline>
+        </w:drawing>
       </w:r>
     </w:p>
     <w:sectPr>
-      <w:footerReference w:type="default" r:id="rId11"/>
+      <w:footerReference w:type="default" r:id="rId13"/>
       <w:pgSz w:w="11907" w:h="16839" w:code="1"/>
       <w:pgMar w:top="1148" w:right="1418" w:bottom="1148" w:left="1418" w:header="709" w:footer="709" w:gutter="0"/>
       <w:cols w:space="720"/>
@@ -2343,16 +2883,12 @@
       <w:tabs>
         <w:tab w:val="right" w:pos="9360"/>
       </w:tabs>
-      <w:rPr>
-        <w:lang w:val="fr-FR"/>
-      </w:rPr>
     </w:pPr>
     <w:sdt>
       <w:sdtPr>
         <w:rPr>
           <w:rStyle w:val="Titre4Car"/>
           <w:i w:val="0"/>
-          <w:lang w:val="fr-FR"/>
         </w:rPr>
         <w:alias w:val="Titre"/>
         <w:tag w:val=""/>
@@ -2373,16 +2909,12 @@
           <w:rPr>
             <w:rStyle w:val="Titre4Car"/>
             <w:i w:val="0"/>
-            <w:lang w:val="fr-FR"/>
           </w:rPr>
           <w:t>Banc de test éolienne</w:t>
         </w:r>
       </w:sdtContent>
     </w:sdt>
     <w:r>
-      <w:rPr>
-        <w:lang w:val="fr-FR"/>
-      </w:rPr>
       <w:t xml:space="preserve"> - </w:t>
     </w:r>
     <w:sdt>
@@ -2394,7 +2926,7 @@
           <w:docPart w:val="EEEE11FBBDA44FF98BD3F33ECFDD7A06"/>
         </w:placeholder>
         <w:dataBinding w:prefixMappings="xmlns:ns0='http://schemas.microsoft.com/office/2006/coverPageProps' " w:xpath="/ns0:CoverPageProperties[1]/ns0:PublishDate[1]" w:storeItemID="{55AF091B-3C7A-41E3-B477-F2FDAA23CFDA}"/>
-        <w:date w:fullDate="2018-01-16T00:00:00Z">
+        <w:date w:fullDate="2017-11-29T00:00:00Z">
           <w:dateFormat w:val="MMMM yyyy"/>
           <w:lid w:val="fr-FR"/>
           <w:storeMappedDataAs w:val="dateTime"/>
@@ -2404,10 +2936,7 @@
       <w:sdtEndPr/>
       <w:sdtContent>
         <w:r>
-          <w:rPr>
-            <w:lang w:val="fr-FR"/>
-          </w:rPr>
-          <w:t>janvier 2018</w:t>
+          <w:t>novembre 2017</w:t>
         </w:r>
       </w:sdtContent>
     </w:sdt>
@@ -2418,7 +2947,6 @@
       <w:rPr>
         <w:rFonts w:ascii="Century Gothic" w:hAnsi="Century Gothic"/>
         <w:color w:val="F24F4F"/>
-        <w:lang w:val="fr-FR"/>
       </w:rPr>
       <w:instrText>[Titre du plan d’activité]</w:instrText>
     </w:r>
@@ -2429,7 +2957,6 @@
       <w:rPr>
         <w:rFonts w:ascii="Century Gothic" w:hAnsi="Century Gothic"/>
         <w:color w:val="F24F4F"/>
-        <w:lang w:val="fr-FR"/>
       </w:rPr>
       <w:t xml:space="preserve"> - </w:t>
     </w:r>
@@ -2442,7 +2969,6 @@
     <w:r>
       <w:rPr>
         <w:noProof/>
-        <w:lang w:val="fr-FR"/>
       </w:rPr>
       <w:tab/>
     </w:r>
@@ -2450,9 +2976,6 @@
       <w:fldChar w:fldCharType="begin"/>
     </w:r>
     <w:r>
-      <w:rPr>
-        <w:lang w:val="fr-FR"/>
-      </w:rPr>
       <w:instrText xml:space="preserve"> PAGE   \* MERGEFORMAT </w:instrText>
     </w:r>
     <w:r>
@@ -2461,9 +2984,8 @@
     <w:r>
       <w:rPr>
         <w:noProof/>
-        <w:lang w:val="fr-FR"/>
-      </w:rPr>
-      <w:t>4</w:t>
+      </w:rPr>
+      <w:t>3</w:t>
     </w:r>
     <w:r>
       <w:rPr>
@@ -4556,6 +5078,9 @@
   <w:style w:type="paragraph" w:default="1" w:styleId="Normal">
     <w:name w:val="Normal"/>
     <w:qFormat/>
+    <w:rPr>
+      <w:lang w:val="fr-FR"/>
+    </w:rPr>
   </w:style>
   <w:style w:type="paragraph" w:styleId="Titre1">
     <w:name w:val="heading 1"/>
@@ -5154,7 +5679,7 @@
       <w:color w:val="auto"/>
       <w:sz w:val="24"/>
       <w:szCs w:val="24"/>
-      <w:lang w:val="fr-FR" w:eastAsia="fr-FR"/>
+      <w:lang w:eastAsia="fr-FR"/>
     </w:rPr>
   </w:style>
   <w:style w:type="paragraph" w:styleId="Paragraphedeliste">
@@ -5180,88 +5705,6 @@
 <file path=word/glossary/document.xml><?xml version="1.0" encoding="utf-8"?>
 <w:glossaryDocument xmlns:wpc="http://schemas.microsoft.com/office/word/2010/wordprocessingCanvas" xmlns:cx="http://schemas.microsoft.com/office/drawing/2014/chartex" xmlns:cx1="http://schemas.microsoft.com/office/drawing/2015/9/8/chartex" xmlns:cx2="http://schemas.microsoft.com/office/drawing/2015/10/21/chartex" xmlns:cx3="http://schemas.microsoft.com/office/drawing/2016/5/9/chartex" xmlns:cx4="http://schemas.microsoft.com/office/drawing/2016/5/10/chartex" xmlns:cx5="http://schemas.microsoft.com/office/drawing/2016/5/11/chartex" xmlns:cx6="http://schemas.microsoft.com/office/drawing/2016/5/12/chartex" xmlns:cx7="http://schemas.microsoft.com/office/drawing/2016/5/13/chartex" xmlns:cx8="http://schemas.microsoft.com/office/drawing/2016/5/14/chartex" xmlns:mc="http://schemas.openxmlformats.org/markup-compatibility/2006" xmlns:aink="http://schemas.microsoft.com/office/drawing/2016/ink" xmlns:am3d="http://schemas.microsoft.com/office/drawing/2017/model3d" xmlns:o="urn:schemas-microsoft-com:office:office" xmlns:r="http://schemas.openxmlformats.org/officeDocument/2006/relationships" xmlns:m="http://schemas.openxmlformats.org/officeDocument/2006/math" xmlns:v="urn:schemas-microsoft-com:vml" xmlns:wp14="http://schemas.microsoft.com/office/word/2010/wordprocessingDrawing" xmlns:wp="http://schemas.openxmlformats.org/drawingml/2006/wordprocessingDrawing" xmlns:w10="urn:schemas-microsoft-com:office:word" xmlns:w="http://schemas.openxmlformats.org/wordprocessingml/2006/main" xmlns:w14="http://schemas.microsoft.com/office/word/2010/wordml" xmlns:w15="http://schemas.microsoft.com/office/word/2012/wordml" xmlns:w16cid="http://schemas.microsoft.com/office/word/2016/wordml/cid" xmlns:w16se="http://schemas.microsoft.com/office/word/2015/wordml/symex" xmlns:wpg="http://schemas.microsoft.com/office/word/2010/wordprocessingGroup" xmlns:wpi="http://schemas.microsoft.com/office/word/2010/wordprocessingInk" xmlns:wne="http://schemas.microsoft.com/office/word/2006/wordml" xmlns:wps="http://schemas.microsoft.com/office/word/2010/wordprocessingShape" mc:Ignorable="w14 w15 w16se w16cid wp14">
   <w:docParts>
-    <w:docPart>
-      <w:docPartPr>
-        <w:name w:val="D483F257E9A7450C8F9DEB894B4FA366"/>
-        <w:category>
-          <w:name w:val="Général"/>
-          <w:gallery w:val="placeholder"/>
-        </w:category>
-        <w:types>
-          <w:type w:val="bbPlcHdr"/>
-        </w:types>
-        <w:behaviors>
-          <w:behavior w:val="content"/>
-        </w:behaviors>
-        <w:guid w:val="{D843AB2A-7EE5-4003-B8B4-42796F7F1A3F}"/>
-      </w:docPartPr>
-      <w:docPartBody>
-        <w:p>
-          <w:pPr>
-            <w:pStyle w:val="D483F257E9A7450C8F9DEB894B4FA366"/>
-          </w:pPr>
-          <w:r>
-            <w:t>[Adresse postale]</w:t>
-          </w:r>
-          <w:r>
-            <w:br/>
-            <w:t>[Code postal, ville]</w:t>
-          </w:r>
-        </w:p>
-      </w:docPartBody>
-    </w:docPart>
-    <w:docPart>
-      <w:docPartPr>
-        <w:name w:val="C40082AA46E54D72926FB1413A63204F"/>
-        <w:category>
-          <w:name w:val="Général"/>
-          <w:gallery w:val="placeholder"/>
-        </w:category>
-        <w:types>
-          <w:type w:val="bbPlcHdr"/>
-        </w:types>
-        <w:behaviors>
-          <w:behavior w:val="content"/>
-        </w:behaviors>
-        <w:guid w:val="{DF025EDC-5E8F-4CAA-B8D7-301C69CAF1E9}"/>
-      </w:docPartPr>
-      <w:docPartBody>
-        <w:p>
-          <w:pPr>
-            <w:pStyle w:val="C40082AA46E54D72926FB1413A63204F"/>
-          </w:pPr>
-          <w:r>
-            <w:t>[Adresse de messagerie]</w:t>
-          </w:r>
-        </w:p>
-      </w:docPartBody>
-    </w:docPart>
-    <w:docPart>
-      <w:docPartPr>
-        <w:name w:val="4E957671D99A47959E204F9DB271ED50"/>
-        <w:category>
-          <w:name w:val="Général"/>
-          <w:gallery w:val="placeholder"/>
-        </w:category>
-        <w:types>
-          <w:type w:val="bbPlcHdr"/>
-        </w:types>
-        <w:behaviors>
-          <w:behavior w:val="content"/>
-        </w:behaviors>
-        <w:guid w:val="{B4487CDE-CD35-4338-95C0-86A2EE26B1E5}"/>
-      </w:docPartPr>
-      <w:docPartBody>
-        <w:p>
-          <w:pPr>
-            <w:pStyle w:val="4E957671D99A47959E204F9DB271ED50"/>
-          </w:pPr>
-          <w:r>
-            <w:t>[Adresse web]</w:t>
-          </w:r>
-        </w:p>
-      </w:docPartBody>
-    </w:docPart>
     <w:docPart>
       <w:docPartPr>
         <w:name w:val="6423DAC6DDA44F4BB144853A139D187C"/>
@@ -5332,7 +5775,7 @@
     <w:charset w:val="00"/>
     <w:family w:val="roman"/>
     <w:pitch w:val="variable"/>
-    <w:sig w:usb0="E0002EFF" w:usb1="C000785B" w:usb2="00000009" w:usb3="00000000" w:csb0="000001FF" w:csb1="00000000"/>
+    <w:sig w:usb0="E0002AFF" w:usb1="C0007843" w:usb2="00000009" w:usb3="00000000" w:csb0="000001FF" w:csb1="00000000"/>
   </w:font>
   <w:font w:name="Courier New">
     <w:panose1 w:val="02070309020205020404"/>
@@ -5383,14 +5826,14 @@
     <w:charset w:val="00"/>
     <w:family w:val="swiss"/>
     <w:pitch w:val="variable"/>
-    <w:sig w:usb0="E0002AFF" w:usb1="C000247B" w:usb2="00000009" w:usb3="00000000" w:csb0="000001FF" w:csb1="00000000"/>
+    <w:sig w:usb0="E0002AFF" w:usb1="4000ACFF" w:usb2="00000001" w:usb3="00000000" w:csb0="000001FF" w:csb1="00000000"/>
   </w:font>
   <w:font w:name="Calibri Light">
     <w:panose1 w:val="020F0302020204030204"/>
     <w:charset w:val="00"/>
     <w:family w:val="swiss"/>
     <w:pitch w:val="variable"/>
-    <w:sig w:usb0="E0002AFF" w:usb1="C000247B" w:usb2="00000009" w:usb3="00000000" w:csb0="000001FF" w:csb1="00000000"/>
+    <w:sig w:usb0="A0002AEF" w:usb1="4000207B" w:usb2="00000000" w:usb3="00000000" w:csb0="000001FF" w:csb1="00000000"/>
   </w:font>
 </w:fonts>
 </file>
@@ -5414,6 +5857,7 @@
     <w:rsid w:val="000C0AA5"/>
     <w:rsid w:val="00163240"/>
     <w:rsid w:val="006C31A7"/>
+    <w:rsid w:val="00A5400F"/>
     <w:rsid w:val="00AA626A"/>
   </w:rsids>
   <m:mathPr>
@@ -5905,6 +6349,10 @@
     <w:name w:val="A4B71EB8321E425D8878A80344F560FC"/>
     <w:rsid w:val="00163240"/>
   </w:style>
+  <w:style w:type="paragraph" w:customStyle="1" w:styleId="F03A34BD93244E899D8FDDAFA669C19F">
+    <w:name w:val="F03A34BD93244E899D8FDDAFA669C19F"/>
+    <w:rsid w:val="00A5400F"/>
+  </w:style>
 </w:styles>
 </file>
 
@@ -6160,7 +6608,7 @@
 </file>
 
 <file path=customXml/itemProps3.xml><?xml version="1.0" encoding="utf-8"?>
-<ds:datastoreItem xmlns:ds="http://schemas.openxmlformats.org/officeDocument/2006/customXml" ds:itemID="{465969DD-1EAF-4F4A-A53D-377B9D883FB1}">
+<ds:datastoreItem xmlns:ds="http://schemas.openxmlformats.org/officeDocument/2006/customXml" ds:itemID="{9502A85E-C521-4A0B-B283-194B9E30AB86}">
   <ds:schemaRefs>
     <ds:schemaRef ds:uri="http://schemas.openxmlformats.org/officeDocument/2006/bibliography"/>
   </ds:schemaRefs>

</xml_diff>